<commit_message>
Documentation was Properly Formatted
</commit_message>
<xml_diff>
--- a/Documentation/Open_CV.docx
+++ b/Documentation/Open_CV.docx
@@ -3,230 +3,2970 @@
 <w:document xmlns:wpc="http://schemas.microsoft.com/office/word/2010/wordprocessingCanvas" xmlns:cx="http://schemas.microsoft.com/office/drawing/2014/chartex" xmlns:cx1="http://schemas.microsoft.com/office/drawing/2015/9/8/chartex" xmlns:cx2="http://schemas.microsoft.com/office/drawing/2015/10/21/chartex" xmlns:cx3="http://schemas.microsoft.com/office/drawing/2016/5/9/chartex" xmlns:cx4="http://schemas.microsoft.com/office/drawing/2016/5/10/chartex" xmlns:cx5="http://schemas.microsoft.com/office/drawing/2016/5/11/chartex" xmlns:cx6="http://schemas.microsoft.com/office/drawing/2016/5/12/chartex" xmlns:cx7="http://schemas.microsoft.com/office/drawing/2016/5/13/chartex" xmlns:cx8="http://schemas.microsoft.com/office/drawing/2016/5/14/chartex" xmlns:mc="http://schemas.openxmlformats.org/markup-compatibility/2006" xmlns:aink="http://schemas.microsoft.com/office/drawing/2016/ink" xmlns:am3d="http://schemas.microsoft.com/office/drawing/2017/model3d" xmlns:o="urn:schemas-microsoft-com:office:office" xmlns:oel="http://schemas.microsoft.com/office/2019/extlst" xmlns:r="http://schemas.openxmlformats.org/officeDocument/2006/relationships" xmlns:m="http://schemas.openxmlformats.org/officeDocument/2006/math" xmlns:v="urn:schemas-microsoft-com:vml" xmlns:wp14="http://schemas.microsoft.com/office/word/2010/wordprocessingDrawing" xmlns:wp="http://schemas.openxmlformats.org/drawingml/2006/wordprocessingDrawing" xmlns:w10="urn:schemas-microsoft-com:office:word" xmlns:w="http://schemas.openxmlformats.org/wordprocessingml/2006/main" xmlns:w14="http://schemas.microsoft.com/office/word/2010/wordml" xmlns:w15="http://schemas.microsoft.com/office/word/2012/wordml" xmlns:w16cex="http://schemas.microsoft.com/office/word/2018/wordml/cex" xmlns:w16cid="http://schemas.microsoft.com/office/word/2016/wordml/cid" xmlns:w16="http://schemas.microsoft.com/office/word/2018/wordml" xmlns:w16du="http://schemas.microsoft.com/office/word/2023/wordml/word16du" xmlns:w16sdtdh="http://schemas.microsoft.com/office/word/2020/wordml/sdtdatahash" xmlns:w16sdtfl="http://schemas.microsoft.com/office/word/2024/wordml/sdtformatlock" xmlns:w16se="http://schemas.microsoft.com/office/word/2015/wordml/symex" xmlns:wpg="http://schemas.microsoft.com/office/word/2010/wordprocessingGroup" xmlns:wpi="http://schemas.microsoft.com/office/word/2010/wordprocessingInk" xmlns:wne="http://schemas.microsoft.com/office/word/2006/wordml" xmlns:wps="http://schemas.microsoft.com/office/word/2010/wordprocessingShape" mc:Ignorable="w14 w15 w16se w16cid w16 w16cex w16sdtdh w16sdtfl w16du wp14">
   <w:body>
     <w:p>
-      <w:r>
-        <w:rPr>
+      <w:pPr>
+        <w:spacing w:before="100" w:beforeAutospacing="1" w:after="100" w:afterAutospacing="1" w:line="240" w:lineRule="auto"/>
+        <w:outlineLvl w:val="0"/>
+        <w:rPr>
+          <w:rFonts w:ascii="Times New Roman" w:eastAsia="Times New Roman" w:hAnsi="Times New Roman" w:cs="Times New Roman"/>
           <w:b/>
           <w:bCs/>
-        </w:rPr>
-        <w:t>OpenCV with Cuda </w:t>
-      </w:r>
-    </w:p>
-    <w:p>
-      <w:r>
+          <w:kern w:val="36"/>
+          <w:sz w:val="48"/>
+          <w:szCs w:val="48"/>
+          <w14:ligatures w14:val="none"/>
+        </w:rPr>
+      </w:pPr>
+      <w:r>
+        <w:rPr>
+          <w:rFonts w:ascii="Times New Roman" w:eastAsia="Times New Roman" w:hAnsi="Times New Roman" w:cs="Times New Roman"/>
+          <w:b/>
+          <w:bCs/>
+          <w:kern w:val="36"/>
+          <w:sz w:val="48"/>
+          <w:szCs w:val="48"/>
+          <w14:ligatures w14:val="none"/>
+        </w:rPr>
+        <w:t>OpenCV with CUDA Installation Guide (Jetson Orin Nano)</w:t>
+      </w:r>
+    </w:p>
+    <w:p>
+      <w:pPr>
+        <w:spacing w:before="100" w:beforeAutospacing="1" w:after="100" w:afterAutospacing="1" w:line="240" w:lineRule="auto"/>
+        <w:rPr>
+          <w:rFonts w:ascii="Times New Roman" w:eastAsia="Times New Roman" w:hAnsi="Times New Roman" w:cs="Times New Roman"/>
+          <w:kern w:val="0"/>
+          <w14:ligatures w14:val="none"/>
+        </w:rPr>
+      </w:pPr>
+      <w:r>
+        <w:rPr>
+          <w:rFonts w:ascii="Times New Roman" w:eastAsia="Times New Roman" w:hAnsi="Times New Roman" w:cs="Times New Roman"/>
+          <w:kern w:val="0"/>
+          <w14:ligatures w14:val="none"/>
+        </w:rPr>
+        <w:t xml:space="preserve">This document describes the steps to build and install </w:t>
+      </w:r>
+      <w:r>
+        <w:rPr>
+          <w:rFonts w:ascii="Times New Roman" w:eastAsia="Times New Roman" w:hAnsi="Times New Roman" w:cs="Times New Roman"/>
+          <w:b/>
+          <w:bCs/>
+          <w:kern w:val="0"/>
+          <w14:ligatures w14:val="none"/>
+        </w:rPr>
+        <w:t>OpenCV with CUDA support</w:t>
+      </w:r>
+      <w:r>
+        <w:rPr>
+          <w:rFonts w:ascii="Times New Roman" w:eastAsia="Times New Roman" w:hAnsi="Times New Roman" w:cs="Times New Roman"/>
+          <w:kern w:val="0"/>
+          <w14:ligatures w14:val="none"/>
+        </w:rPr>
+        <w:t xml:space="preserve"> on the </w:t>
+      </w:r>
+      <w:r>
+        <w:rPr>
+          <w:rFonts w:ascii="Times New Roman" w:eastAsia="Times New Roman" w:hAnsi="Times New Roman" w:cs="Times New Roman"/>
+          <w:b/>
+          <w:bCs/>
+          <w:kern w:val="0"/>
+          <w14:ligatures w14:val="none"/>
+        </w:rPr>
+        <w:t>NVIDIA Jetson Orin Nano</w:t>
+      </w:r>
+      <w:r>
+        <w:rPr>
+          <w:rFonts w:ascii="Times New Roman" w:eastAsia="Times New Roman" w:hAnsi="Times New Roman" w:cs="Times New Roman"/>
+          <w:kern w:val="0"/>
+          <w14:ligatures w14:val="none"/>
+        </w:rPr>
+        <w:t>, enabling GPU-accelerated computer vision and deep learning workloads.</w:t>
+      </w:r>
+    </w:p>
+    <w:p>
+      <w:pPr>
+        <w:spacing w:after="0" w:line="240" w:lineRule="auto"/>
+        <w:rPr>
+          <w:rFonts w:ascii="Times New Roman" w:eastAsia="Times New Roman" w:hAnsi="Times New Roman" w:cs="Times New Roman"/>
+          <w:kern w:val="0"/>
+          <w14:ligatures w14:val="none"/>
+        </w:rPr>
+      </w:pPr>
+      <w:r>
+        <w:rPr>
+          <w:rFonts w:ascii="Times New Roman" w:eastAsia="Times New Roman" w:hAnsi="Times New Roman" w:cs="Times New Roman"/>
+          <w:kern w:val="0"/>
+          <w14:ligatures w14:val="none"/>
+        </w:rPr>
+        <w:pict w14:anchorId="6779054A">
+          <v:rect id="_x0000_i1097" style="width:0;height:1.5pt" o:hralign="center" o:hrstd="t" o:hr="t" fillcolor="#a0a0a0" stroked="f"/>
+        </w:pict>
+      </w:r>
+    </w:p>
+    <w:p>
+      <w:pPr>
+        <w:spacing w:before="100" w:beforeAutospacing="1" w:after="100" w:afterAutospacing="1" w:line="240" w:lineRule="auto"/>
+        <w:outlineLvl w:val="1"/>
+        <w:rPr>
+          <w:rFonts w:ascii="Times New Roman" w:eastAsia="Times New Roman" w:hAnsi="Times New Roman" w:cs="Times New Roman"/>
+          <w:b/>
+          <w:bCs/>
+          <w:kern w:val="0"/>
+          <w:sz w:val="36"/>
+          <w:szCs w:val="36"/>
+          <w14:ligatures w14:val="none"/>
+        </w:rPr>
+      </w:pPr>
+      <w:r>
+        <w:rPr>
+          <w:rFonts w:ascii="Times New Roman" w:eastAsia="Times New Roman" w:hAnsi="Times New Roman" w:cs="Times New Roman"/>
+          <w:b/>
+          <w:bCs/>
+          <w:kern w:val="0"/>
+          <w:sz w:val="36"/>
+          <w:szCs w:val="36"/>
+          <w14:ligatures w14:val="none"/>
+        </w:rPr>
+        <w:t>1. Prepare Installation Directory</w:t>
+      </w:r>
+    </w:p>
+    <w:p>
+      <w:pPr>
+        <w:spacing w:before="100" w:beforeAutospacing="1" w:after="100" w:afterAutospacing="1" w:line="240" w:lineRule="auto"/>
+        <w:rPr>
+          <w:rFonts w:ascii="Times New Roman" w:eastAsia="Times New Roman" w:hAnsi="Times New Roman" w:cs="Times New Roman"/>
+          <w:kern w:val="0"/>
+          <w14:ligatures w14:val="none"/>
+        </w:rPr>
+      </w:pPr>
+      <w:r>
+        <w:rPr>
+          <w:rFonts w:ascii="Times New Roman" w:eastAsia="Times New Roman" w:hAnsi="Times New Roman" w:cs="Times New Roman"/>
+          <w:kern w:val="0"/>
+          <w14:ligatures w14:val="none"/>
+        </w:rPr>
+        <w:t>Create a dedicated workspace for building OpenCV.</w:t>
+      </w:r>
+    </w:p>
+    <w:p>
+      <w:pPr>
+        <w:tabs>
+          <w:tab w:val="left" w:pos="916"/>
+          <w:tab w:val="left" w:pos="1832"/>
+          <w:tab w:val="left" w:pos="2748"/>
+          <w:tab w:val="left" w:pos="3664"/>
+          <w:tab w:val="left" w:pos="4580"/>
+          <w:tab w:val="left" w:pos="5496"/>
+          <w:tab w:val="left" w:pos="6412"/>
+          <w:tab w:val="left" w:pos="7328"/>
+          <w:tab w:val="left" w:pos="8244"/>
+          <w:tab w:val="left" w:pos="9160"/>
+          <w:tab w:val="left" w:pos="10076"/>
+          <w:tab w:val="left" w:pos="10992"/>
+          <w:tab w:val="left" w:pos="11908"/>
+          <w:tab w:val="left" w:pos="12824"/>
+          <w:tab w:val="left" w:pos="13740"/>
+          <w:tab w:val="left" w:pos="14656"/>
+        </w:tabs>
+        <w:spacing w:after="0" w:line="240" w:lineRule="auto"/>
+        <w:rPr>
+          <w:rFonts w:ascii="Courier New" w:eastAsia="Times New Roman" w:hAnsi="Courier New" w:cs="Courier New"/>
+          <w:kern w:val="0"/>
+          <w:sz w:val="20"/>
+          <w:szCs w:val="20"/>
+          <w14:ligatures w14:val="none"/>
+        </w:rPr>
+      </w:pPr>
+      <w:r>
+        <w:rPr>
+          <w:rFonts w:ascii="Courier New" w:eastAsia="Times New Roman" w:hAnsi="Courier New" w:cs="Courier New"/>
+          <w:kern w:val="0"/>
+          <w:sz w:val="20"/>
+          <w:szCs w:val="20"/>
+          <w14:ligatures w14:val="none"/>
+        </w:rPr>
         <w:t>cd ~</w:t>
       </w:r>
     </w:p>
     <w:p>
-      <w:r>
-        <w:t>Mkdir opencv_installation</w:t>
-      </w:r>
-    </w:p>
-    <w:p>
-      <w:r>
-        <w:t>cd opencv_installation</w:t>
-      </w:r>
-    </w:p>
-    <w:p>
-      <w:r>
+      <w:pPr>
+        <w:tabs>
+          <w:tab w:val="left" w:pos="916"/>
+          <w:tab w:val="left" w:pos="1832"/>
+          <w:tab w:val="left" w:pos="2748"/>
+          <w:tab w:val="left" w:pos="3664"/>
+          <w:tab w:val="left" w:pos="4580"/>
+          <w:tab w:val="left" w:pos="5496"/>
+          <w:tab w:val="left" w:pos="6412"/>
+          <w:tab w:val="left" w:pos="7328"/>
+          <w:tab w:val="left" w:pos="8244"/>
+          <w:tab w:val="left" w:pos="9160"/>
+          <w:tab w:val="left" w:pos="10076"/>
+          <w:tab w:val="left" w:pos="10992"/>
+          <w:tab w:val="left" w:pos="11908"/>
+          <w:tab w:val="left" w:pos="12824"/>
+          <w:tab w:val="left" w:pos="13740"/>
+          <w:tab w:val="left" w:pos="14656"/>
+        </w:tabs>
+        <w:spacing w:after="0" w:line="240" w:lineRule="auto"/>
+        <w:rPr>
+          <w:rFonts w:ascii="Courier New" w:eastAsia="Times New Roman" w:hAnsi="Courier New" w:cs="Courier New"/>
+          <w:kern w:val="0"/>
+          <w:sz w:val="20"/>
+          <w:szCs w:val="20"/>
+          <w14:ligatures w14:val="none"/>
+        </w:rPr>
+      </w:pPr>
+      <w:proofErr w:type="spellStart"/>
+      <w:r>
+        <w:rPr>
+          <w:rFonts w:ascii="Courier New" w:eastAsia="Times New Roman" w:hAnsi="Courier New" w:cs="Courier New"/>
+          <w:kern w:val="0"/>
+          <w:sz w:val="20"/>
+          <w:szCs w:val="20"/>
+          <w14:ligatures w14:val="none"/>
+        </w:rPr>
+        <w:t>mkdir</w:t>
+      </w:r>
+      <w:proofErr w:type="spellEnd"/>
+      <w:r>
+        <w:rPr>
+          <w:rFonts w:ascii="Courier New" w:eastAsia="Times New Roman" w:hAnsi="Courier New" w:cs="Courier New"/>
+          <w:kern w:val="0"/>
+          <w:sz w:val="20"/>
+          <w:szCs w:val="20"/>
+          <w14:ligatures w14:val="none"/>
+        </w:rPr>
+        <w:t xml:space="preserve"> </w:t>
+      </w:r>
+      <w:proofErr w:type="spellStart"/>
+      <w:r>
+        <w:rPr>
+          <w:rFonts w:ascii="Courier New" w:eastAsia="Times New Roman" w:hAnsi="Courier New" w:cs="Courier New"/>
+          <w:kern w:val="0"/>
+          <w:sz w:val="20"/>
+          <w:szCs w:val="20"/>
+          <w14:ligatures w14:val="none"/>
+        </w:rPr>
+        <w:t>opencv_installation</w:t>
+      </w:r>
+      <w:proofErr w:type="spellEnd"/>
+    </w:p>
+    <w:p>
+      <w:pPr>
+        <w:tabs>
+          <w:tab w:val="left" w:pos="916"/>
+          <w:tab w:val="left" w:pos="1832"/>
+          <w:tab w:val="left" w:pos="2748"/>
+          <w:tab w:val="left" w:pos="3664"/>
+          <w:tab w:val="left" w:pos="4580"/>
+          <w:tab w:val="left" w:pos="5496"/>
+          <w:tab w:val="left" w:pos="6412"/>
+          <w:tab w:val="left" w:pos="7328"/>
+          <w:tab w:val="left" w:pos="8244"/>
+          <w:tab w:val="left" w:pos="9160"/>
+          <w:tab w:val="left" w:pos="10076"/>
+          <w:tab w:val="left" w:pos="10992"/>
+          <w:tab w:val="left" w:pos="11908"/>
+          <w:tab w:val="left" w:pos="12824"/>
+          <w:tab w:val="left" w:pos="13740"/>
+          <w:tab w:val="left" w:pos="14656"/>
+        </w:tabs>
+        <w:spacing w:after="0" w:line="240" w:lineRule="auto"/>
+        <w:rPr>
+          <w:rFonts w:ascii="Courier New" w:eastAsia="Times New Roman" w:hAnsi="Courier New" w:cs="Courier New"/>
+          <w:kern w:val="0"/>
+          <w:sz w:val="20"/>
+          <w:szCs w:val="20"/>
+          <w14:ligatures w14:val="none"/>
+        </w:rPr>
+      </w:pPr>
+      <w:r>
+        <w:rPr>
+          <w:rFonts w:ascii="Courier New" w:eastAsia="Times New Roman" w:hAnsi="Courier New" w:cs="Courier New"/>
+          <w:kern w:val="0"/>
+          <w:sz w:val="20"/>
+          <w:szCs w:val="20"/>
+          <w14:ligatures w14:val="none"/>
+        </w:rPr>
+        <w:t xml:space="preserve">cd </w:t>
+      </w:r>
+      <w:proofErr w:type="spellStart"/>
+      <w:r>
+        <w:rPr>
+          <w:rFonts w:ascii="Courier New" w:eastAsia="Times New Roman" w:hAnsi="Courier New" w:cs="Courier New"/>
+          <w:kern w:val="0"/>
+          <w:sz w:val="20"/>
+          <w:szCs w:val="20"/>
+          <w14:ligatures w14:val="none"/>
+        </w:rPr>
+        <w:t>opencv_installation</w:t>
+      </w:r>
+      <w:proofErr w:type="spellEnd"/>
+    </w:p>
+    <w:p>
+      <w:pPr>
+        <w:spacing w:after="0" w:line="240" w:lineRule="auto"/>
+        <w:rPr>
+          <w:rFonts w:ascii="Times New Roman" w:eastAsia="Times New Roman" w:hAnsi="Times New Roman" w:cs="Times New Roman"/>
+          <w:kern w:val="0"/>
+          <w14:ligatures w14:val="none"/>
+        </w:rPr>
+      </w:pPr>
+      <w:r>
+        <w:rPr>
+          <w:rFonts w:ascii="Times New Roman" w:eastAsia="Times New Roman" w:hAnsi="Times New Roman" w:cs="Times New Roman"/>
+          <w:kern w:val="0"/>
+          <w14:ligatures w14:val="none"/>
+        </w:rPr>
+        <w:pict w14:anchorId="28CCCAA4">
+          <v:rect id="_x0000_i1098" style="width:0;height:1.5pt" o:hralign="center" o:hrstd="t" o:hr="t" fillcolor="#a0a0a0" stroked="f"/>
+        </w:pict>
+      </w:r>
+    </w:p>
+    <w:p>
+      <w:pPr>
+        <w:spacing w:before="100" w:beforeAutospacing="1" w:after="100" w:afterAutospacing="1" w:line="240" w:lineRule="auto"/>
+        <w:outlineLvl w:val="1"/>
+        <w:rPr>
+          <w:rFonts w:ascii="Times New Roman" w:eastAsia="Times New Roman" w:hAnsi="Times New Roman" w:cs="Times New Roman"/>
+          <w:b/>
+          <w:bCs/>
+          <w:kern w:val="0"/>
+          <w:sz w:val="36"/>
+          <w:szCs w:val="36"/>
+          <w14:ligatures w14:val="none"/>
+        </w:rPr>
+      </w:pPr>
+      <w:r>
+        <w:rPr>
+          <w:rFonts w:ascii="Times New Roman" w:eastAsia="Times New Roman" w:hAnsi="Times New Roman" w:cs="Times New Roman"/>
+          <w:b/>
+          <w:bCs/>
+          <w:kern w:val="0"/>
+          <w:sz w:val="36"/>
+          <w:szCs w:val="36"/>
+          <w14:ligatures w14:val="none"/>
+        </w:rPr>
+        <w:t>2. Clone OpenCV Repositories</w:t>
+      </w:r>
+    </w:p>
+    <w:p>
+      <w:pPr>
+        <w:spacing w:before="100" w:beforeAutospacing="1" w:after="100" w:afterAutospacing="1" w:line="240" w:lineRule="auto"/>
+        <w:rPr>
+          <w:rFonts w:ascii="Times New Roman" w:eastAsia="Times New Roman" w:hAnsi="Times New Roman" w:cs="Times New Roman"/>
+          <w:kern w:val="0"/>
+          <w14:ligatures w14:val="none"/>
+        </w:rPr>
+      </w:pPr>
+      <w:r>
+        <w:rPr>
+          <w:rFonts w:ascii="Times New Roman" w:eastAsia="Times New Roman" w:hAnsi="Times New Roman" w:cs="Times New Roman"/>
+          <w:kern w:val="0"/>
+          <w14:ligatures w14:val="none"/>
+        </w:rPr>
+        <w:t xml:space="preserve">Clone both the main OpenCV repository and the </w:t>
+      </w:r>
+      <w:proofErr w:type="spellStart"/>
+      <w:r>
+        <w:rPr>
+          <w:rFonts w:ascii="Times New Roman" w:eastAsia="Times New Roman" w:hAnsi="Times New Roman" w:cs="Times New Roman"/>
+          <w:kern w:val="0"/>
+          <w14:ligatures w14:val="none"/>
+        </w:rPr>
+        <w:t>contrib</w:t>
+      </w:r>
+      <w:proofErr w:type="spellEnd"/>
+      <w:r>
+        <w:rPr>
+          <w:rFonts w:ascii="Times New Roman" w:eastAsia="Times New Roman" w:hAnsi="Times New Roman" w:cs="Times New Roman"/>
+          <w:kern w:val="0"/>
+          <w14:ligatures w14:val="none"/>
+        </w:rPr>
+        <w:t xml:space="preserve"> modules repository.</w:t>
+      </w:r>
+    </w:p>
+    <w:p>
+      <w:pPr>
+        <w:tabs>
+          <w:tab w:val="left" w:pos="916"/>
+          <w:tab w:val="left" w:pos="1832"/>
+          <w:tab w:val="left" w:pos="2748"/>
+          <w:tab w:val="left" w:pos="3664"/>
+          <w:tab w:val="left" w:pos="4580"/>
+          <w:tab w:val="left" w:pos="5496"/>
+          <w:tab w:val="left" w:pos="6412"/>
+          <w:tab w:val="left" w:pos="7328"/>
+          <w:tab w:val="left" w:pos="8244"/>
+          <w:tab w:val="left" w:pos="9160"/>
+          <w:tab w:val="left" w:pos="10076"/>
+          <w:tab w:val="left" w:pos="10992"/>
+          <w:tab w:val="left" w:pos="11908"/>
+          <w:tab w:val="left" w:pos="12824"/>
+          <w:tab w:val="left" w:pos="13740"/>
+          <w:tab w:val="left" w:pos="14656"/>
+        </w:tabs>
+        <w:spacing w:after="0" w:line="240" w:lineRule="auto"/>
+        <w:rPr>
+          <w:rFonts w:ascii="Courier New" w:eastAsia="Times New Roman" w:hAnsi="Courier New" w:cs="Courier New"/>
+          <w:kern w:val="0"/>
+          <w:sz w:val="20"/>
+          <w:szCs w:val="20"/>
+          <w14:ligatures w14:val="none"/>
+        </w:rPr>
+      </w:pPr>
+      <w:r>
+        <w:rPr>
+          <w:rFonts w:ascii="Courier New" w:eastAsia="Times New Roman" w:hAnsi="Courier New" w:cs="Courier New"/>
+          <w:kern w:val="0"/>
+          <w:sz w:val="20"/>
+          <w:szCs w:val="20"/>
+          <w14:ligatures w14:val="none"/>
+        </w:rPr>
         <w:t>git clone https://github.com/opencv/opencv.git</w:t>
       </w:r>
     </w:p>
     <w:p>
-      <w:r>
+      <w:pPr>
+        <w:tabs>
+          <w:tab w:val="left" w:pos="916"/>
+          <w:tab w:val="left" w:pos="1832"/>
+          <w:tab w:val="left" w:pos="2748"/>
+          <w:tab w:val="left" w:pos="3664"/>
+          <w:tab w:val="left" w:pos="4580"/>
+          <w:tab w:val="left" w:pos="5496"/>
+          <w:tab w:val="left" w:pos="6412"/>
+          <w:tab w:val="left" w:pos="7328"/>
+          <w:tab w:val="left" w:pos="8244"/>
+          <w:tab w:val="left" w:pos="9160"/>
+          <w:tab w:val="left" w:pos="10076"/>
+          <w:tab w:val="left" w:pos="10992"/>
+          <w:tab w:val="left" w:pos="11908"/>
+          <w:tab w:val="left" w:pos="12824"/>
+          <w:tab w:val="left" w:pos="13740"/>
+          <w:tab w:val="left" w:pos="14656"/>
+        </w:tabs>
+        <w:spacing w:after="0" w:line="240" w:lineRule="auto"/>
+        <w:rPr>
+          <w:rFonts w:ascii="Courier New" w:eastAsia="Times New Roman" w:hAnsi="Courier New" w:cs="Courier New"/>
+          <w:kern w:val="0"/>
+          <w:sz w:val="20"/>
+          <w:szCs w:val="20"/>
+          <w14:ligatures w14:val="none"/>
+        </w:rPr>
+      </w:pPr>
+      <w:r>
+        <w:rPr>
+          <w:rFonts w:ascii="Courier New" w:eastAsia="Times New Roman" w:hAnsi="Courier New" w:cs="Courier New"/>
+          <w:kern w:val="0"/>
+          <w:sz w:val="20"/>
+          <w:szCs w:val="20"/>
+          <w14:ligatures w14:val="none"/>
+        </w:rPr>
         <w:t>git clone https://github.com/opencv/opencv_contrib.git</w:t>
       </w:r>
     </w:p>
     <w:p>
-      <w:r>
-        <w:t>cd opencv</w:t>
-      </w:r>
-    </w:p>
-    <w:p>
-      <w:r>
-        <w:t>git checkout 4.10.0  # or 4.11.0 for latest</w:t>
-      </w:r>
-    </w:p>
-    <w:p>
-      <w:r>
-        <w:t>cd opencv_contrib </w:t>
-      </w:r>
-    </w:p>
-    <w:p>
-      <w:r>
-        <w:t xml:space="preserve">git checkout 4.10.0 </w:t>
-      </w:r>
-      <w:r>
-        <w:rPr>
-          <w:i/>
-          <w:iCs/>
-        </w:rPr>
-        <w:t># Match your OpenCV version</w:t>
-      </w:r>
-    </w:p>
-    <w:p/>
-    <w:p>
-      <w:r>
-        <w:t>cd ../opencv</w:t>
-      </w:r>
-    </w:p>
-    <w:p>
-      <w:r>
-        <w:t>mkdir build &amp;&amp; cd build</w:t>
-      </w:r>
-    </w:p>
-    <w:p/>
-    <w:p>
-      <w:r>
-        <w:t># Essential lib installation </w:t>
-      </w:r>
-    </w:p>
-    <w:p>
-      <w:r>
-        <w:t>sudo apt-get install -y build-essential cmake git pkg-config unzip</w:t>
-      </w:r>
-    </w:p>
-    <w:p>
-      <w:r>
-        <w:t>sudo apt-get install -y libjpeg-dev libtiff-dev libpng-dev</w:t>
-      </w:r>
-    </w:p>
-    <w:p>
-      <w:r>
-        <w:t>sudo apt-get install -y libavcodec-dev libavformat-dev libswscale-dev</w:t>
-      </w:r>
-    </w:p>
-    <w:p>
-      <w:r>
-        <w:t>sudo apt-get install -y libv4l-dev libxvidcore-dev libx264-dev</w:t>
-      </w:r>
-    </w:p>
-    <w:p>
-      <w:r>
-        <w:t>sudo apt-get install -y libgtk-3-dev libatlas-base-dev gfortran</w:t>
-      </w:r>
-    </w:p>
-    <w:p>
-      <w:r>
-        <w:t>sudo apt-get install -y python3-dev python3-pip python3-numpy</w:t>
-      </w:r>
-    </w:p>
-    <w:p/>
-    <w:p>
-      <w:r>
-        <w:t>cmake -D CMAKE_BUILD_TYPE=RELEASE \</w:t>
-      </w:r>
-    </w:p>
-    <w:p>
-      <w:r>
-        <w:t>    -D CMAKE_INSTALL_PREFIX=/usr/local \</w:t>
-      </w:r>
-    </w:p>
-    <w:p>
-      <w:r>
-        <w:t>    -D OPENCV_EXTRA_MODULES_PATH=/home/orin/opencv_installation/opencv_contrib/modules \</w:t>
-      </w:r>
-    </w:p>
-    <w:p>
-      <w:r>
+      <w:pPr>
+        <w:spacing w:before="100" w:beforeAutospacing="1" w:after="100" w:afterAutospacing="1" w:line="240" w:lineRule="auto"/>
+        <w:outlineLvl w:val="2"/>
+        <w:rPr>
+          <w:rFonts w:ascii="Times New Roman" w:eastAsia="Times New Roman" w:hAnsi="Times New Roman" w:cs="Times New Roman"/>
+          <w:b/>
+          <w:bCs/>
+          <w:kern w:val="0"/>
+          <w:sz w:val="27"/>
+          <w:szCs w:val="27"/>
+          <w14:ligatures w14:val="none"/>
+        </w:rPr>
+      </w:pPr>
+      <w:r>
+        <w:rPr>
+          <w:rFonts w:ascii="Times New Roman" w:eastAsia="Times New Roman" w:hAnsi="Times New Roman" w:cs="Times New Roman"/>
+          <w:b/>
+          <w:bCs/>
+          <w:kern w:val="0"/>
+          <w:sz w:val="27"/>
+          <w:szCs w:val="27"/>
+          <w14:ligatures w14:val="none"/>
+        </w:rPr>
+        <w:t>Checkout Matching Versions</w:t>
+      </w:r>
+    </w:p>
+    <w:p>
+      <w:pPr>
+        <w:spacing w:before="100" w:beforeAutospacing="1" w:after="100" w:afterAutospacing="1" w:line="240" w:lineRule="auto"/>
+        <w:rPr>
+          <w:rFonts w:ascii="Times New Roman" w:eastAsia="Times New Roman" w:hAnsi="Times New Roman" w:cs="Times New Roman"/>
+          <w:kern w:val="0"/>
+          <w14:ligatures w14:val="none"/>
+        </w:rPr>
+      </w:pPr>
+      <w:r>
+        <w:rPr>
+          <w:rFonts w:ascii="Times New Roman" w:eastAsia="Times New Roman" w:hAnsi="Times New Roman" w:cs="Times New Roman"/>
+          <w:kern w:val="0"/>
+          <w14:ligatures w14:val="none"/>
+        </w:rPr>
+        <w:t>Ensure both repositories use the same version.</w:t>
+      </w:r>
+    </w:p>
+    <w:p>
+      <w:pPr>
+        <w:tabs>
+          <w:tab w:val="left" w:pos="916"/>
+          <w:tab w:val="left" w:pos="1832"/>
+          <w:tab w:val="left" w:pos="2748"/>
+          <w:tab w:val="left" w:pos="3664"/>
+          <w:tab w:val="left" w:pos="4580"/>
+          <w:tab w:val="left" w:pos="5496"/>
+          <w:tab w:val="left" w:pos="6412"/>
+          <w:tab w:val="left" w:pos="7328"/>
+          <w:tab w:val="left" w:pos="8244"/>
+          <w:tab w:val="left" w:pos="9160"/>
+          <w:tab w:val="left" w:pos="10076"/>
+          <w:tab w:val="left" w:pos="10992"/>
+          <w:tab w:val="left" w:pos="11908"/>
+          <w:tab w:val="left" w:pos="12824"/>
+          <w:tab w:val="left" w:pos="13740"/>
+          <w:tab w:val="left" w:pos="14656"/>
+        </w:tabs>
+        <w:spacing w:after="0" w:line="240" w:lineRule="auto"/>
+        <w:rPr>
+          <w:rFonts w:ascii="Courier New" w:eastAsia="Times New Roman" w:hAnsi="Courier New" w:cs="Courier New"/>
+          <w:kern w:val="0"/>
+          <w:sz w:val="20"/>
+          <w:szCs w:val="20"/>
+          <w14:ligatures w14:val="none"/>
+        </w:rPr>
+      </w:pPr>
+      <w:r>
+        <w:rPr>
+          <w:rFonts w:ascii="Courier New" w:eastAsia="Times New Roman" w:hAnsi="Courier New" w:cs="Courier New"/>
+          <w:kern w:val="0"/>
+          <w:sz w:val="20"/>
+          <w:szCs w:val="20"/>
+          <w14:ligatures w14:val="none"/>
+        </w:rPr>
+        <w:t xml:space="preserve">cd </w:t>
+      </w:r>
+      <w:proofErr w:type="spellStart"/>
+      <w:r>
+        <w:rPr>
+          <w:rFonts w:ascii="Courier New" w:eastAsia="Times New Roman" w:hAnsi="Courier New" w:cs="Courier New"/>
+          <w:kern w:val="0"/>
+          <w:sz w:val="20"/>
+          <w:szCs w:val="20"/>
+          <w14:ligatures w14:val="none"/>
+        </w:rPr>
+        <w:t>opencv</w:t>
+      </w:r>
+      <w:proofErr w:type="spellEnd"/>
+    </w:p>
+    <w:p>
+      <w:pPr>
+        <w:tabs>
+          <w:tab w:val="left" w:pos="916"/>
+          <w:tab w:val="left" w:pos="1832"/>
+          <w:tab w:val="left" w:pos="2748"/>
+          <w:tab w:val="left" w:pos="3664"/>
+          <w:tab w:val="left" w:pos="4580"/>
+          <w:tab w:val="left" w:pos="5496"/>
+          <w:tab w:val="left" w:pos="6412"/>
+          <w:tab w:val="left" w:pos="7328"/>
+          <w:tab w:val="left" w:pos="8244"/>
+          <w:tab w:val="left" w:pos="9160"/>
+          <w:tab w:val="left" w:pos="10076"/>
+          <w:tab w:val="left" w:pos="10992"/>
+          <w:tab w:val="left" w:pos="11908"/>
+          <w:tab w:val="left" w:pos="12824"/>
+          <w:tab w:val="left" w:pos="13740"/>
+          <w:tab w:val="left" w:pos="14656"/>
+        </w:tabs>
+        <w:spacing w:after="0" w:line="240" w:lineRule="auto"/>
+        <w:rPr>
+          <w:rFonts w:ascii="Courier New" w:eastAsia="Times New Roman" w:hAnsi="Courier New" w:cs="Courier New"/>
+          <w:kern w:val="0"/>
+          <w:sz w:val="20"/>
+          <w:szCs w:val="20"/>
+          <w14:ligatures w14:val="none"/>
+        </w:rPr>
+      </w:pPr>
+      <w:r>
+        <w:rPr>
+          <w:rFonts w:ascii="Courier New" w:eastAsia="Times New Roman" w:hAnsi="Courier New" w:cs="Courier New"/>
+          <w:kern w:val="0"/>
+          <w:sz w:val="20"/>
+          <w:szCs w:val="20"/>
+          <w14:ligatures w14:val="none"/>
+        </w:rPr>
+        <w:t>git checkout 4.10.0   # or 4.11.0 for latest</w:t>
+      </w:r>
+    </w:p>
+    <w:p>
+      <w:pPr>
+        <w:tabs>
+          <w:tab w:val="left" w:pos="916"/>
+          <w:tab w:val="left" w:pos="1832"/>
+          <w:tab w:val="left" w:pos="2748"/>
+          <w:tab w:val="left" w:pos="3664"/>
+          <w:tab w:val="left" w:pos="4580"/>
+          <w:tab w:val="left" w:pos="5496"/>
+          <w:tab w:val="left" w:pos="6412"/>
+          <w:tab w:val="left" w:pos="7328"/>
+          <w:tab w:val="left" w:pos="8244"/>
+          <w:tab w:val="left" w:pos="9160"/>
+          <w:tab w:val="left" w:pos="10076"/>
+          <w:tab w:val="left" w:pos="10992"/>
+          <w:tab w:val="left" w:pos="11908"/>
+          <w:tab w:val="left" w:pos="12824"/>
+          <w:tab w:val="left" w:pos="13740"/>
+          <w:tab w:val="left" w:pos="14656"/>
+        </w:tabs>
+        <w:spacing w:after="0" w:line="240" w:lineRule="auto"/>
+        <w:rPr>
+          <w:rFonts w:ascii="Courier New" w:eastAsia="Times New Roman" w:hAnsi="Courier New" w:cs="Courier New"/>
+          <w:kern w:val="0"/>
+          <w:sz w:val="20"/>
+          <w:szCs w:val="20"/>
+          <w14:ligatures w14:val="none"/>
+        </w:rPr>
+      </w:pPr>
+    </w:p>
+    <w:p>
+      <w:pPr>
+        <w:tabs>
+          <w:tab w:val="left" w:pos="916"/>
+          <w:tab w:val="left" w:pos="1832"/>
+          <w:tab w:val="left" w:pos="2748"/>
+          <w:tab w:val="left" w:pos="3664"/>
+          <w:tab w:val="left" w:pos="4580"/>
+          <w:tab w:val="left" w:pos="5496"/>
+          <w:tab w:val="left" w:pos="6412"/>
+          <w:tab w:val="left" w:pos="7328"/>
+          <w:tab w:val="left" w:pos="8244"/>
+          <w:tab w:val="left" w:pos="9160"/>
+          <w:tab w:val="left" w:pos="10076"/>
+          <w:tab w:val="left" w:pos="10992"/>
+          <w:tab w:val="left" w:pos="11908"/>
+          <w:tab w:val="left" w:pos="12824"/>
+          <w:tab w:val="left" w:pos="13740"/>
+          <w:tab w:val="left" w:pos="14656"/>
+        </w:tabs>
+        <w:spacing w:after="0" w:line="240" w:lineRule="auto"/>
+        <w:rPr>
+          <w:rFonts w:ascii="Courier New" w:eastAsia="Times New Roman" w:hAnsi="Courier New" w:cs="Courier New"/>
+          <w:kern w:val="0"/>
+          <w:sz w:val="20"/>
+          <w:szCs w:val="20"/>
+          <w14:ligatures w14:val="none"/>
+        </w:rPr>
+      </w:pPr>
+      <w:r>
+        <w:rPr>
+          <w:rFonts w:ascii="Courier New" w:eastAsia="Times New Roman" w:hAnsi="Courier New" w:cs="Courier New"/>
+          <w:kern w:val="0"/>
+          <w:sz w:val="20"/>
+          <w:szCs w:val="20"/>
+          <w14:ligatures w14:val="none"/>
+        </w:rPr>
+        <w:t>cd</w:t>
+      </w:r>
+      <w:proofErr w:type="gramStart"/>
+      <w:r>
+        <w:rPr>
+          <w:rFonts w:ascii="Courier New" w:eastAsia="Times New Roman" w:hAnsi="Courier New" w:cs="Courier New"/>
+          <w:kern w:val="0"/>
+          <w:sz w:val="20"/>
+          <w:szCs w:val="20"/>
+          <w14:ligatures w14:val="none"/>
+        </w:rPr>
+        <w:t xml:space="preserve"> ..</w:t>
+      </w:r>
+      <w:proofErr w:type="gramEnd"/>
+      <w:r>
+        <w:rPr>
+          <w:rFonts w:ascii="Courier New" w:eastAsia="Times New Roman" w:hAnsi="Courier New" w:cs="Courier New"/>
+          <w:kern w:val="0"/>
+          <w:sz w:val="20"/>
+          <w:szCs w:val="20"/>
+          <w14:ligatures w14:val="none"/>
+        </w:rPr>
+        <w:t>/</w:t>
+      </w:r>
+      <w:proofErr w:type="spellStart"/>
+      <w:r>
+        <w:rPr>
+          <w:rFonts w:ascii="Courier New" w:eastAsia="Times New Roman" w:hAnsi="Courier New" w:cs="Courier New"/>
+          <w:kern w:val="0"/>
+          <w:sz w:val="20"/>
+          <w:szCs w:val="20"/>
+          <w14:ligatures w14:val="none"/>
+        </w:rPr>
+        <w:t>opencv_contrib</w:t>
+      </w:r>
+      <w:proofErr w:type="spellEnd"/>
+    </w:p>
+    <w:p>
+      <w:pPr>
+        <w:tabs>
+          <w:tab w:val="left" w:pos="916"/>
+          <w:tab w:val="left" w:pos="1832"/>
+          <w:tab w:val="left" w:pos="2748"/>
+          <w:tab w:val="left" w:pos="3664"/>
+          <w:tab w:val="left" w:pos="4580"/>
+          <w:tab w:val="left" w:pos="5496"/>
+          <w:tab w:val="left" w:pos="6412"/>
+          <w:tab w:val="left" w:pos="7328"/>
+          <w:tab w:val="left" w:pos="8244"/>
+          <w:tab w:val="left" w:pos="9160"/>
+          <w:tab w:val="left" w:pos="10076"/>
+          <w:tab w:val="left" w:pos="10992"/>
+          <w:tab w:val="left" w:pos="11908"/>
+          <w:tab w:val="left" w:pos="12824"/>
+          <w:tab w:val="left" w:pos="13740"/>
+          <w:tab w:val="left" w:pos="14656"/>
+        </w:tabs>
+        <w:spacing w:after="0" w:line="240" w:lineRule="auto"/>
+        <w:rPr>
+          <w:rFonts w:ascii="Courier New" w:eastAsia="Times New Roman" w:hAnsi="Courier New" w:cs="Courier New"/>
+          <w:kern w:val="0"/>
+          <w:sz w:val="20"/>
+          <w:szCs w:val="20"/>
+          <w14:ligatures w14:val="none"/>
+        </w:rPr>
+      </w:pPr>
+      <w:r>
+        <w:rPr>
+          <w:rFonts w:ascii="Courier New" w:eastAsia="Times New Roman" w:hAnsi="Courier New" w:cs="Courier New"/>
+          <w:kern w:val="0"/>
+          <w:sz w:val="20"/>
+          <w:szCs w:val="20"/>
+          <w14:ligatures w14:val="none"/>
+        </w:rPr>
+        <w:t>git checkout 4.10.0   # Must match OpenCV version</w:t>
+      </w:r>
+    </w:p>
+    <w:p>
+      <w:pPr>
+        <w:spacing w:after="0" w:line="240" w:lineRule="auto"/>
+        <w:rPr>
+          <w:rFonts w:ascii="Times New Roman" w:eastAsia="Times New Roman" w:hAnsi="Times New Roman" w:cs="Times New Roman"/>
+          <w:kern w:val="0"/>
+          <w14:ligatures w14:val="none"/>
+        </w:rPr>
+      </w:pPr>
+      <w:r>
+        <w:rPr>
+          <w:rFonts w:ascii="Times New Roman" w:eastAsia="Times New Roman" w:hAnsi="Times New Roman" w:cs="Times New Roman"/>
+          <w:kern w:val="0"/>
+          <w14:ligatures w14:val="none"/>
+        </w:rPr>
+        <w:pict w14:anchorId="5386B87D">
+          <v:rect id="_x0000_i1099" style="width:0;height:1.5pt" o:hralign="center" o:hrstd="t" o:hr="t" fillcolor="#a0a0a0" stroked="f"/>
+        </w:pict>
+      </w:r>
+    </w:p>
+    <w:p>
+      <w:pPr>
+        <w:spacing w:before="100" w:beforeAutospacing="1" w:after="100" w:afterAutospacing="1" w:line="240" w:lineRule="auto"/>
+        <w:outlineLvl w:val="1"/>
+        <w:rPr>
+          <w:rFonts w:ascii="Times New Roman" w:eastAsia="Times New Roman" w:hAnsi="Times New Roman" w:cs="Times New Roman"/>
+          <w:b/>
+          <w:bCs/>
+          <w:kern w:val="0"/>
+          <w:sz w:val="36"/>
+          <w:szCs w:val="36"/>
+          <w14:ligatures w14:val="none"/>
+        </w:rPr>
+      </w:pPr>
+      <w:r>
+        <w:rPr>
+          <w:rFonts w:ascii="Times New Roman" w:eastAsia="Times New Roman" w:hAnsi="Times New Roman" w:cs="Times New Roman"/>
+          <w:b/>
+          <w:bCs/>
+          <w:kern w:val="0"/>
+          <w:sz w:val="36"/>
+          <w:szCs w:val="36"/>
+          <w14:ligatures w14:val="none"/>
+        </w:rPr>
+        <w:t>3. Install Required Dependencies</w:t>
+      </w:r>
+    </w:p>
+    <w:p>
+      <w:pPr>
+        <w:spacing w:before="100" w:beforeAutospacing="1" w:after="100" w:afterAutospacing="1" w:line="240" w:lineRule="auto"/>
+        <w:rPr>
+          <w:rFonts w:ascii="Times New Roman" w:eastAsia="Times New Roman" w:hAnsi="Times New Roman" w:cs="Times New Roman"/>
+          <w:kern w:val="0"/>
+          <w14:ligatures w14:val="none"/>
+        </w:rPr>
+      </w:pPr>
+      <w:r>
+        <w:rPr>
+          <w:rFonts w:ascii="Times New Roman" w:eastAsia="Times New Roman" w:hAnsi="Times New Roman" w:cs="Times New Roman"/>
+          <w:kern w:val="0"/>
+          <w14:ligatures w14:val="none"/>
+        </w:rPr>
+        <w:t>Install essential build tools and libraries required for OpenCV with CUDA.</w:t>
+      </w:r>
+    </w:p>
+    <w:p>
+      <w:pPr>
+        <w:tabs>
+          <w:tab w:val="left" w:pos="916"/>
+          <w:tab w:val="left" w:pos="1832"/>
+          <w:tab w:val="left" w:pos="2748"/>
+          <w:tab w:val="left" w:pos="3664"/>
+          <w:tab w:val="left" w:pos="4580"/>
+          <w:tab w:val="left" w:pos="5496"/>
+          <w:tab w:val="left" w:pos="6412"/>
+          <w:tab w:val="left" w:pos="7328"/>
+          <w:tab w:val="left" w:pos="8244"/>
+          <w:tab w:val="left" w:pos="9160"/>
+          <w:tab w:val="left" w:pos="10076"/>
+          <w:tab w:val="left" w:pos="10992"/>
+          <w:tab w:val="left" w:pos="11908"/>
+          <w:tab w:val="left" w:pos="12824"/>
+          <w:tab w:val="left" w:pos="13740"/>
+          <w:tab w:val="left" w:pos="14656"/>
+        </w:tabs>
+        <w:spacing w:after="0" w:line="240" w:lineRule="auto"/>
+        <w:rPr>
+          <w:rFonts w:ascii="Courier New" w:eastAsia="Times New Roman" w:hAnsi="Courier New" w:cs="Courier New"/>
+          <w:kern w:val="0"/>
+          <w:sz w:val="20"/>
+          <w:szCs w:val="20"/>
+          <w14:ligatures w14:val="none"/>
+        </w:rPr>
+      </w:pPr>
+      <w:proofErr w:type="spellStart"/>
+      <w:r>
+        <w:rPr>
+          <w:rFonts w:ascii="Courier New" w:eastAsia="Times New Roman" w:hAnsi="Courier New" w:cs="Courier New"/>
+          <w:kern w:val="0"/>
+          <w:sz w:val="20"/>
+          <w:szCs w:val="20"/>
+          <w14:ligatures w14:val="none"/>
+        </w:rPr>
+        <w:t>sudo</w:t>
+      </w:r>
+      <w:proofErr w:type="spellEnd"/>
+      <w:r>
+        <w:rPr>
+          <w:rFonts w:ascii="Courier New" w:eastAsia="Times New Roman" w:hAnsi="Courier New" w:cs="Courier New"/>
+          <w:kern w:val="0"/>
+          <w:sz w:val="20"/>
+          <w:szCs w:val="20"/>
+          <w14:ligatures w14:val="none"/>
+        </w:rPr>
+        <w:t xml:space="preserve"> apt-get install -y build-essential </w:t>
+      </w:r>
+      <w:proofErr w:type="spellStart"/>
+      <w:r>
+        <w:rPr>
+          <w:rFonts w:ascii="Courier New" w:eastAsia="Times New Roman" w:hAnsi="Courier New" w:cs="Courier New"/>
+          <w:kern w:val="0"/>
+          <w:sz w:val="20"/>
+          <w:szCs w:val="20"/>
+          <w14:ligatures w14:val="none"/>
+        </w:rPr>
+        <w:t>cmake</w:t>
+      </w:r>
+      <w:proofErr w:type="spellEnd"/>
+      <w:r>
+        <w:rPr>
+          <w:rFonts w:ascii="Courier New" w:eastAsia="Times New Roman" w:hAnsi="Courier New" w:cs="Courier New"/>
+          <w:kern w:val="0"/>
+          <w:sz w:val="20"/>
+          <w:szCs w:val="20"/>
+          <w14:ligatures w14:val="none"/>
+        </w:rPr>
+        <w:t xml:space="preserve"> git pkg-config unzip</w:t>
+      </w:r>
+    </w:p>
+    <w:p>
+      <w:pPr>
+        <w:tabs>
+          <w:tab w:val="left" w:pos="916"/>
+          <w:tab w:val="left" w:pos="1832"/>
+          <w:tab w:val="left" w:pos="2748"/>
+          <w:tab w:val="left" w:pos="3664"/>
+          <w:tab w:val="left" w:pos="4580"/>
+          <w:tab w:val="left" w:pos="5496"/>
+          <w:tab w:val="left" w:pos="6412"/>
+          <w:tab w:val="left" w:pos="7328"/>
+          <w:tab w:val="left" w:pos="8244"/>
+          <w:tab w:val="left" w:pos="9160"/>
+          <w:tab w:val="left" w:pos="10076"/>
+          <w:tab w:val="left" w:pos="10992"/>
+          <w:tab w:val="left" w:pos="11908"/>
+          <w:tab w:val="left" w:pos="12824"/>
+          <w:tab w:val="left" w:pos="13740"/>
+          <w:tab w:val="left" w:pos="14656"/>
+        </w:tabs>
+        <w:spacing w:after="0" w:line="240" w:lineRule="auto"/>
+        <w:rPr>
+          <w:rFonts w:ascii="Courier New" w:eastAsia="Times New Roman" w:hAnsi="Courier New" w:cs="Courier New"/>
+          <w:kern w:val="0"/>
+          <w:sz w:val="20"/>
+          <w:szCs w:val="20"/>
+          <w14:ligatures w14:val="none"/>
+        </w:rPr>
+      </w:pPr>
+      <w:proofErr w:type="spellStart"/>
+      <w:r>
+        <w:rPr>
+          <w:rFonts w:ascii="Courier New" w:eastAsia="Times New Roman" w:hAnsi="Courier New" w:cs="Courier New"/>
+          <w:kern w:val="0"/>
+          <w:sz w:val="20"/>
+          <w:szCs w:val="20"/>
+          <w14:ligatures w14:val="none"/>
+        </w:rPr>
+        <w:t>sudo</w:t>
+      </w:r>
+      <w:proofErr w:type="spellEnd"/>
+      <w:r>
+        <w:rPr>
+          <w:rFonts w:ascii="Courier New" w:eastAsia="Times New Roman" w:hAnsi="Courier New" w:cs="Courier New"/>
+          <w:kern w:val="0"/>
+          <w:sz w:val="20"/>
+          <w:szCs w:val="20"/>
+          <w14:ligatures w14:val="none"/>
+        </w:rPr>
+        <w:t xml:space="preserve"> apt-get install -y </w:t>
+      </w:r>
+      <w:proofErr w:type="spellStart"/>
+      <w:r>
+        <w:rPr>
+          <w:rFonts w:ascii="Courier New" w:eastAsia="Times New Roman" w:hAnsi="Courier New" w:cs="Courier New"/>
+          <w:kern w:val="0"/>
+          <w:sz w:val="20"/>
+          <w:szCs w:val="20"/>
+          <w14:ligatures w14:val="none"/>
+        </w:rPr>
+        <w:t>libjpeg</w:t>
+      </w:r>
+      <w:proofErr w:type="spellEnd"/>
+      <w:r>
+        <w:rPr>
+          <w:rFonts w:ascii="Courier New" w:eastAsia="Times New Roman" w:hAnsi="Courier New" w:cs="Courier New"/>
+          <w:kern w:val="0"/>
+          <w:sz w:val="20"/>
+          <w:szCs w:val="20"/>
+          <w14:ligatures w14:val="none"/>
+        </w:rPr>
+        <w:t xml:space="preserve">-dev </w:t>
+      </w:r>
+      <w:proofErr w:type="spellStart"/>
+      <w:r>
+        <w:rPr>
+          <w:rFonts w:ascii="Courier New" w:eastAsia="Times New Roman" w:hAnsi="Courier New" w:cs="Courier New"/>
+          <w:kern w:val="0"/>
+          <w:sz w:val="20"/>
+          <w:szCs w:val="20"/>
+          <w14:ligatures w14:val="none"/>
+        </w:rPr>
+        <w:t>libtiff</w:t>
+      </w:r>
+      <w:proofErr w:type="spellEnd"/>
+      <w:r>
+        <w:rPr>
+          <w:rFonts w:ascii="Courier New" w:eastAsia="Times New Roman" w:hAnsi="Courier New" w:cs="Courier New"/>
+          <w:kern w:val="0"/>
+          <w:sz w:val="20"/>
+          <w:szCs w:val="20"/>
+          <w14:ligatures w14:val="none"/>
+        </w:rPr>
+        <w:t xml:space="preserve">-dev </w:t>
+      </w:r>
+      <w:proofErr w:type="spellStart"/>
+      <w:r>
+        <w:rPr>
+          <w:rFonts w:ascii="Courier New" w:eastAsia="Times New Roman" w:hAnsi="Courier New" w:cs="Courier New"/>
+          <w:kern w:val="0"/>
+          <w:sz w:val="20"/>
+          <w:szCs w:val="20"/>
+          <w14:ligatures w14:val="none"/>
+        </w:rPr>
+        <w:t>libpng</w:t>
+      </w:r>
+      <w:proofErr w:type="spellEnd"/>
+      <w:r>
+        <w:rPr>
+          <w:rFonts w:ascii="Courier New" w:eastAsia="Times New Roman" w:hAnsi="Courier New" w:cs="Courier New"/>
+          <w:kern w:val="0"/>
+          <w:sz w:val="20"/>
+          <w:szCs w:val="20"/>
+          <w14:ligatures w14:val="none"/>
+        </w:rPr>
+        <w:t>-dev</w:t>
+      </w:r>
+    </w:p>
+    <w:p>
+      <w:pPr>
+        <w:tabs>
+          <w:tab w:val="left" w:pos="916"/>
+          <w:tab w:val="left" w:pos="1832"/>
+          <w:tab w:val="left" w:pos="2748"/>
+          <w:tab w:val="left" w:pos="3664"/>
+          <w:tab w:val="left" w:pos="4580"/>
+          <w:tab w:val="left" w:pos="5496"/>
+          <w:tab w:val="left" w:pos="6412"/>
+          <w:tab w:val="left" w:pos="7328"/>
+          <w:tab w:val="left" w:pos="8244"/>
+          <w:tab w:val="left" w:pos="9160"/>
+          <w:tab w:val="left" w:pos="10076"/>
+          <w:tab w:val="left" w:pos="10992"/>
+          <w:tab w:val="left" w:pos="11908"/>
+          <w:tab w:val="left" w:pos="12824"/>
+          <w:tab w:val="left" w:pos="13740"/>
+          <w:tab w:val="left" w:pos="14656"/>
+        </w:tabs>
+        <w:spacing w:after="0" w:line="240" w:lineRule="auto"/>
+        <w:rPr>
+          <w:rFonts w:ascii="Courier New" w:eastAsia="Times New Roman" w:hAnsi="Courier New" w:cs="Courier New"/>
+          <w:kern w:val="0"/>
+          <w:sz w:val="20"/>
+          <w:szCs w:val="20"/>
+          <w14:ligatures w14:val="none"/>
+        </w:rPr>
+      </w:pPr>
+      <w:proofErr w:type="spellStart"/>
+      <w:r>
+        <w:rPr>
+          <w:rFonts w:ascii="Courier New" w:eastAsia="Times New Roman" w:hAnsi="Courier New" w:cs="Courier New"/>
+          <w:kern w:val="0"/>
+          <w:sz w:val="20"/>
+          <w:szCs w:val="20"/>
+          <w14:ligatures w14:val="none"/>
+        </w:rPr>
+        <w:t>sudo</w:t>
+      </w:r>
+      <w:proofErr w:type="spellEnd"/>
+      <w:r>
+        <w:rPr>
+          <w:rFonts w:ascii="Courier New" w:eastAsia="Times New Roman" w:hAnsi="Courier New" w:cs="Courier New"/>
+          <w:kern w:val="0"/>
+          <w:sz w:val="20"/>
+          <w:szCs w:val="20"/>
+          <w14:ligatures w14:val="none"/>
+        </w:rPr>
+        <w:t xml:space="preserve"> apt-get install -y </w:t>
+      </w:r>
+      <w:proofErr w:type="spellStart"/>
+      <w:r>
+        <w:rPr>
+          <w:rFonts w:ascii="Courier New" w:eastAsia="Times New Roman" w:hAnsi="Courier New" w:cs="Courier New"/>
+          <w:kern w:val="0"/>
+          <w:sz w:val="20"/>
+          <w:szCs w:val="20"/>
+          <w14:ligatures w14:val="none"/>
+        </w:rPr>
+        <w:t>libavcodec</w:t>
+      </w:r>
+      <w:proofErr w:type="spellEnd"/>
+      <w:r>
+        <w:rPr>
+          <w:rFonts w:ascii="Courier New" w:eastAsia="Times New Roman" w:hAnsi="Courier New" w:cs="Courier New"/>
+          <w:kern w:val="0"/>
+          <w:sz w:val="20"/>
+          <w:szCs w:val="20"/>
+          <w14:ligatures w14:val="none"/>
+        </w:rPr>
+        <w:t xml:space="preserve">-dev </w:t>
+      </w:r>
+      <w:proofErr w:type="spellStart"/>
+      <w:r>
+        <w:rPr>
+          <w:rFonts w:ascii="Courier New" w:eastAsia="Times New Roman" w:hAnsi="Courier New" w:cs="Courier New"/>
+          <w:kern w:val="0"/>
+          <w:sz w:val="20"/>
+          <w:szCs w:val="20"/>
+          <w14:ligatures w14:val="none"/>
+        </w:rPr>
+        <w:t>libavformat</w:t>
+      </w:r>
+      <w:proofErr w:type="spellEnd"/>
+      <w:r>
+        <w:rPr>
+          <w:rFonts w:ascii="Courier New" w:eastAsia="Times New Roman" w:hAnsi="Courier New" w:cs="Courier New"/>
+          <w:kern w:val="0"/>
+          <w:sz w:val="20"/>
+          <w:szCs w:val="20"/>
+          <w14:ligatures w14:val="none"/>
+        </w:rPr>
+        <w:t xml:space="preserve">-dev </w:t>
+      </w:r>
+      <w:proofErr w:type="spellStart"/>
+      <w:r>
+        <w:rPr>
+          <w:rFonts w:ascii="Courier New" w:eastAsia="Times New Roman" w:hAnsi="Courier New" w:cs="Courier New"/>
+          <w:kern w:val="0"/>
+          <w:sz w:val="20"/>
+          <w:szCs w:val="20"/>
+          <w14:ligatures w14:val="none"/>
+        </w:rPr>
+        <w:t>libswscale</w:t>
+      </w:r>
+      <w:proofErr w:type="spellEnd"/>
+      <w:r>
+        <w:rPr>
+          <w:rFonts w:ascii="Courier New" w:eastAsia="Times New Roman" w:hAnsi="Courier New" w:cs="Courier New"/>
+          <w:kern w:val="0"/>
+          <w:sz w:val="20"/>
+          <w:szCs w:val="20"/>
+          <w14:ligatures w14:val="none"/>
+        </w:rPr>
+        <w:t>-dev</w:t>
+      </w:r>
+    </w:p>
+    <w:p>
+      <w:pPr>
+        <w:tabs>
+          <w:tab w:val="left" w:pos="916"/>
+          <w:tab w:val="left" w:pos="1832"/>
+          <w:tab w:val="left" w:pos="2748"/>
+          <w:tab w:val="left" w:pos="3664"/>
+          <w:tab w:val="left" w:pos="4580"/>
+          <w:tab w:val="left" w:pos="5496"/>
+          <w:tab w:val="left" w:pos="6412"/>
+          <w:tab w:val="left" w:pos="7328"/>
+          <w:tab w:val="left" w:pos="8244"/>
+          <w:tab w:val="left" w:pos="9160"/>
+          <w:tab w:val="left" w:pos="10076"/>
+          <w:tab w:val="left" w:pos="10992"/>
+          <w:tab w:val="left" w:pos="11908"/>
+          <w:tab w:val="left" w:pos="12824"/>
+          <w:tab w:val="left" w:pos="13740"/>
+          <w:tab w:val="left" w:pos="14656"/>
+        </w:tabs>
+        <w:spacing w:after="0" w:line="240" w:lineRule="auto"/>
+        <w:rPr>
+          <w:rFonts w:ascii="Courier New" w:eastAsia="Times New Roman" w:hAnsi="Courier New" w:cs="Courier New"/>
+          <w:kern w:val="0"/>
+          <w:sz w:val="20"/>
+          <w:szCs w:val="20"/>
+          <w14:ligatures w14:val="none"/>
+        </w:rPr>
+      </w:pPr>
+      <w:proofErr w:type="spellStart"/>
+      <w:r>
+        <w:rPr>
+          <w:rFonts w:ascii="Courier New" w:eastAsia="Times New Roman" w:hAnsi="Courier New" w:cs="Courier New"/>
+          <w:kern w:val="0"/>
+          <w:sz w:val="20"/>
+          <w:szCs w:val="20"/>
+          <w14:ligatures w14:val="none"/>
+        </w:rPr>
+        <w:t>sudo</w:t>
+      </w:r>
+      <w:proofErr w:type="spellEnd"/>
+      <w:r>
+        <w:rPr>
+          <w:rFonts w:ascii="Courier New" w:eastAsia="Times New Roman" w:hAnsi="Courier New" w:cs="Courier New"/>
+          <w:kern w:val="0"/>
+          <w:sz w:val="20"/>
+          <w:szCs w:val="20"/>
+          <w14:ligatures w14:val="none"/>
+        </w:rPr>
+        <w:t xml:space="preserve"> apt-get install -y libv4l-dev </w:t>
+      </w:r>
+      <w:proofErr w:type="spellStart"/>
+      <w:r>
+        <w:rPr>
+          <w:rFonts w:ascii="Courier New" w:eastAsia="Times New Roman" w:hAnsi="Courier New" w:cs="Courier New"/>
+          <w:kern w:val="0"/>
+          <w:sz w:val="20"/>
+          <w:szCs w:val="20"/>
+          <w14:ligatures w14:val="none"/>
+        </w:rPr>
+        <w:t>libxvidcore</w:t>
+      </w:r>
+      <w:proofErr w:type="spellEnd"/>
+      <w:r>
+        <w:rPr>
+          <w:rFonts w:ascii="Courier New" w:eastAsia="Times New Roman" w:hAnsi="Courier New" w:cs="Courier New"/>
+          <w:kern w:val="0"/>
+          <w:sz w:val="20"/>
+          <w:szCs w:val="20"/>
+          <w14:ligatures w14:val="none"/>
+        </w:rPr>
+        <w:t>-dev libx264-dev</w:t>
+      </w:r>
+    </w:p>
+    <w:p>
+      <w:pPr>
+        <w:tabs>
+          <w:tab w:val="left" w:pos="916"/>
+          <w:tab w:val="left" w:pos="1832"/>
+          <w:tab w:val="left" w:pos="2748"/>
+          <w:tab w:val="left" w:pos="3664"/>
+          <w:tab w:val="left" w:pos="4580"/>
+          <w:tab w:val="left" w:pos="5496"/>
+          <w:tab w:val="left" w:pos="6412"/>
+          <w:tab w:val="left" w:pos="7328"/>
+          <w:tab w:val="left" w:pos="8244"/>
+          <w:tab w:val="left" w:pos="9160"/>
+          <w:tab w:val="left" w:pos="10076"/>
+          <w:tab w:val="left" w:pos="10992"/>
+          <w:tab w:val="left" w:pos="11908"/>
+          <w:tab w:val="left" w:pos="12824"/>
+          <w:tab w:val="left" w:pos="13740"/>
+          <w:tab w:val="left" w:pos="14656"/>
+        </w:tabs>
+        <w:spacing w:after="0" w:line="240" w:lineRule="auto"/>
+        <w:rPr>
+          <w:rFonts w:ascii="Courier New" w:eastAsia="Times New Roman" w:hAnsi="Courier New" w:cs="Courier New"/>
+          <w:kern w:val="0"/>
+          <w:sz w:val="20"/>
+          <w:szCs w:val="20"/>
+          <w14:ligatures w14:val="none"/>
+        </w:rPr>
+      </w:pPr>
+      <w:proofErr w:type="spellStart"/>
+      <w:r>
+        <w:rPr>
+          <w:rFonts w:ascii="Courier New" w:eastAsia="Times New Roman" w:hAnsi="Courier New" w:cs="Courier New"/>
+          <w:kern w:val="0"/>
+          <w:sz w:val="20"/>
+          <w:szCs w:val="20"/>
+          <w14:ligatures w14:val="none"/>
+        </w:rPr>
+        <w:t>sudo</w:t>
+      </w:r>
+      <w:proofErr w:type="spellEnd"/>
+      <w:r>
+        <w:rPr>
+          <w:rFonts w:ascii="Courier New" w:eastAsia="Times New Roman" w:hAnsi="Courier New" w:cs="Courier New"/>
+          <w:kern w:val="0"/>
+          <w:sz w:val="20"/>
+          <w:szCs w:val="20"/>
+          <w14:ligatures w14:val="none"/>
+        </w:rPr>
+        <w:t xml:space="preserve"> apt-get install -y libgtk-3-dev </w:t>
+      </w:r>
+      <w:proofErr w:type="spellStart"/>
+      <w:r>
+        <w:rPr>
+          <w:rFonts w:ascii="Courier New" w:eastAsia="Times New Roman" w:hAnsi="Courier New" w:cs="Courier New"/>
+          <w:kern w:val="0"/>
+          <w:sz w:val="20"/>
+          <w:szCs w:val="20"/>
+          <w14:ligatures w14:val="none"/>
+        </w:rPr>
+        <w:t>libatlas</w:t>
+      </w:r>
+      <w:proofErr w:type="spellEnd"/>
+      <w:r>
+        <w:rPr>
+          <w:rFonts w:ascii="Courier New" w:eastAsia="Times New Roman" w:hAnsi="Courier New" w:cs="Courier New"/>
+          <w:kern w:val="0"/>
+          <w:sz w:val="20"/>
+          <w:szCs w:val="20"/>
+          <w14:ligatures w14:val="none"/>
+        </w:rPr>
+        <w:t xml:space="preserve">-base-dev </w:t>
+      </w:r>
+      <w:proofErr w:type="spellStart"/>
+      <w:r>
+        <w:rPr>
+          <w:rFonts w:ascii="Courier New" w:eastAsia="Times New Roman" w:hAnsi="Courier New" w:cs="Courier New"/>
+          <w:kern w:val="0"/>
+          <w:sz w:val="20"/>
+          <w:szCs w:val="20"/>
+          <w14:ligatures w14:val="none"/>
+        </w:rPr>
+        <w:t>gfortran</w:t>
+      </w:r>
+      <w:proofErr w:type="spellEnd"/>
+    </w:p>
+    <w:p>
+      <w:pPr>
+        <w:tabs>
+          <w:tab w:val="left" w:pos="916"/>
+          <w:tab w:val="left" w:pos="1832"/>
+          <w:tab w:val="left" w:pos="2748"/>
+          <w:tab w:val="left" w:pos="3664"/>
+          <w:tab w:val="left" w:pos="4580"/>
+          <w:tab w:val="left" w:pos="5496"/>
+          <w:tab w:val="left" w:pos="6412"/>
+          <w:tab w:val="left" w:pos="7328"/>
+          <w:tab w:val="left" w:pos="8244"/>
+          <w:tab w:val="left" w:pos="9160"/>
+          <w:tab w:val="left" w:pos="10076"/>
+          <w:tab w:val="left" w:pos="10992"/>
+          <w:tab w:val="left" w:pos="11908"/>
+          <w:tab w:val="left" w:pos="12824"/>
+          <w:tab w:val="left" w:pos="13740"/>
+          <w:tab w:val="left" w:pos="14656"/>
+        </w:tabs>
+        <w:spacing w:after="0" w:line="240" w:lineRule="auto"/>
+        <w:rPr>
+          <w:rFonts w:ascii="Courier New" w:eastAsia="Times New Roman" w:hAnsi="Courier New" w:cs="Courier New"/>
+          <w:kern w:val="0"/>
+          <w:sz w:val="20"/>
+          <w:szCs w:val="20"/>
+          <w14:ligatures w14:val="none"/>
+        </w:rPr>
+      </w:pPr>
+      <w:proofErr w:type="spellStart"/>
+      <w:r>
+        <w:rPr>
+          <w:rFonts w:ascii="Courier New" w:eastAsia="Times New Roman" w:hAnsi="Courier New" w:cs="Courier New"/>
+          <w:kern w:val="0"/>
+          <w:sz w:val="20"/>
+          <w:szCs w:val="20"/>
+          <w14:ligatures w14:val="none"/>
+        </w:rPr>
         <w:lastRenderedPageBreak/>
-        <w:t>    -D WITH_CUDA=ON \</w:t>
-      </w:r>
-    </w:p>
-    <w:p>
-      <w:r>
-        <w:t>    -D CUDA_ARCH_BIN="8.7" \</w:t>
-      </w:r>
-    </w:p>
-    <w:p>
-      <w:r>
-        <w:t>    -D CUDA_ARCH_PTX="" \</w:t>
-      </w:r>
-    </w:p>
-    <w:p>
-      <w:r>
-        <w:t>    -D WITH_CUDNN=ON \</w:t>
-      </w:r>
-    </w:p>
-    <w:p>
-      <w:r>
-        <w:t>    -D OPENCV_DNN_CUDA=ON \</w:t>
-      </w:r>
-    </w:p>
-    <w:p>
-      <w:r>
-        <w:t>    -D CUDA_FAST_MATH=ON \</w:t>
-      </w:r>
-    </w:p>
-    <w:p>
-      <w:r>
-        <w:t>    -D WITH_CUBLAS=ON \</w:t>
-      </w:r>
-    </w:p>
-    <w:p>
-      <w:r>
-        <w:t>    -D WITH_GSTREAMER=ON \</w:t>
-      </w:r>
-    </w:p>
-    <w:p>
-      <w:r>
-        <w:t>    -D WITH_LIBV4L=ON \</w:t>
-      </w:r>
-    </w:p>
-    <w:p>
-      <w:r>
-        <w:t>    -D BUILD_opencv_python3=ON \</w:t>
-      </w:r>
-    </w:p>
-    <w:p>
-      <w:r>
-        <w:t>    -D PYTHON3_EXECUTABLE=$(which python3) \</w:t>
-      </w:r>
-    </w:p>
-    <w:p>
-      <w:r>
-        <w:t>    -D BUILD_TESTS=OFF \</w:t>
-      </w:r>
-    </w:p>
-    <w:p>
-      <w:r>
-        <w:t>    -D BUILD_PERF_TESTS=OFF \</w:t>
-      </w:r>
-    </w:p>
-    <w:p>
-      <w:r>
-        <w:t>    -D BUILD_EXAMPLES=OFF \</w:t>
-      </w:r>
-    </w:p>
-    <w:p>
-      <w:r>
-        <w:t>    -D INSTALL_PYTHON_EXAMPLES=OFF \</w:t>
-      </w:r>
-    </w:p>
-    <w:p>
-      <w:r>
-        <w:t>    -D INSTALL_C_EXAMPLES=OFF ..</w:t>
-      </w:r>
-    </w:p>
-    <w:p/>
-    <w:p>
-      <w:r>
-        <w:t># make -j4  # Use 4 cores to avoid memory issues</w:t>
-      </w:r>
-    </w:p>
-    <w:p>
-      <w:r>
-        <w:t>make -j$(nproc)</w:t>
-      </w:r>
-    </w:p>
-    <w:p>
-      <w:r>
-        <w:t>sudo make install</w:t>
-      </w:r>
-    </w:p>
-    <w:p>
-      <w:r>
-        <w:t>sudo ldconfig</w:t>
-      </w:r>
+        <w:t>sudo</w:t>
+      </w:r>
+      <w:proofErr w:type="spellEnd"/>
+      <w:r>
+        <w:rPr>
+          <w:rFonts w:ascii="Courier New" w:eastAsia="Times New Roman" w:hAnsi="Courier New" w:cs="Courier New"/>
+          <w:kern w:val="0"/>
+          <w:sz w:val="20"/>
+          <w:szCs w:val="20"/>
+          <w14:ligatures w14:val="none"/>
+        </w:rPr>
+        <w:t xml:space="preserve"> apt-get install -y python3-dev python3-pip python3-numpy</w:t>
+      </w:r>
+    </w:p>
+    <w:p>
+      <w:pPr>
+        <w:spacing w:after="0" w:line="240" w:lineRule="auto"/>
+        <w:rPr>
+          <w:rFonts w:ascii="Times New Roman" w:eastAsia="Times New Roman" w:hAnsi="Times New Roman" w:cs="Times New Roman"/>
+          <w:kern w:val="0"/>
+          <w14:ligatures w14:val="none"/>
+        </w:rPr>
+      </w:pPr>
+      <w:r>
+        <w:rPr>
+          <w:rFonts w:ascii="Times New Roman" w:eastAsia="Times New Roman" w:hAnsi="Times New Roman" w:cs="Times New Roman"/>
+          <w:kern w:val="0"/>
+          <w14:ligatures w14:val="none"/>
+        </w:rPr>
+        <w:pict w14:anchorId="7260751D">
+          <v:rect id="_x0000_i1100" style="width:0;height:1.5pt" o:hralign="center" o:hrstd="t" o:hr="t" fillcolor="#a0a0a0" stroked="f"/>
+        </w:pict>
+      </w:r>
+    </w:p>
+    <w:p>
+      <w:pPr>
+        <w:spacing w:before="100" w:beforeAutospacing="1" w:after="100" w:afterAutospacing="1" w:line="240" w:lineRule="auto"/>
+        <w:outlineLvl w:val="1"/>
+        <w:rPr>
+          <w:rFonts w:ascii="Times New Roman" w:eastAsia="Times New Roman" w:hAnsi="Times New Roman" w:cs="Times New Roman"/>
+          <w:b/>
+          <w:bCs/>
+          <w:kern w:val="0"/>
+          <w:sz w:val="36"/>
+          <w:szCs w:val="36"/>
+          <w14:ligatures w14:val="none"/>
+        </w:rPr>
+      </w:pPr>
+      <w:r>
+        <w:rPr>
+          <w:rFonts w:ascii="Times New Roman" w:eastAsia="Times New Roman" w:hAnsi="Times New Roman" w:cs="Times New Roman"/>
+          <w:b/>
+          <w:bCs/>
+          <w:kern w:val="0"/>
+          <w:sz w:val="36"/>
+          <w:szCs w:val="36"/>
+          <w14:ligatures w14:val="none"/>
+        </w:rPr>
+        <w:t>4. Configure the Build (</w:t>
+      </w:r>
+      <w:proofErr w:type="spellStart"/>
+      <w:r>
+        <w:rPr>
+          <w:rFonts w:ascii="Times New Roman" w:eastAsia="Times New Roman" w:hAnsi="Times New Roman" w:cs="Times New Roman"/>
+          <w:b/>
+          <w:bCs/>
+          <w:kern w:val="0"/>
+          <w:sz w:val="36"/>
+          <w:szCs w:val="36"/>
+          <w14:ligatures w14:val="none"/>
+        </w:rPr>
+        <w:t>CMake</w:t>
+      </w:r>
+      <w:proofErr w:type="spellEnd"/>
+      <w:r>
+        <w:rPr>
+          <w:rFonts w:ascii="Times New Roman" w:eastAsia="Times New Roman" w:hAnsi="Times New Roman" w:cs="Times New Roman"/>
+          <w:b/>
+          <w:bCs/>
+          <w:kern w:val="0"/>
+          <w:sz w:val="36"/>
+          <w:szCs w:val="36"/>
+          <w14:ligatures w14:val="none"/>
+        </w:rPr>
+        <w:t>)</w:t>
+      </w:r>
+    </w:p>
+    <w:p>
+      <w:pPr>
+        <w:spacing w:before="100" w:beforeAutospacing="1" w:after="100" w:afterAutospacing="1" w:line="240" w:lineRule="auto"/>
+        <w:rPr>
+          <w:rFonts w:ascii="Times New Roman" w:eastAsia="Times New Roman" w:hAnsi="Times New Roman" w:cs="Times New Roman"/>
+          <w:kern w:val="0"/>
+          <w14:ligatures w14:val="none"/>
+        </w:rPr>
+      </w:pPr>
+      <w:r>
+        <w:rPr>
+          <w:rFonts w:ascii="Times New Roman" w:eastAsia="Times New Roman" w:hAnsi="Times New Roman" w:cs="Times New Roman"/>
+          <w:kern w:val="0"/>
+          <w14:ligatures w14:val="none"/>
+        </w:rPr>
+        <w:t xml:space="preserve">Create a build directory and configure OpenCV with CUDA, </w:t>
+      </w:r>
+      <w:proofErr w:type="spellStart"/>
+      <w:r>
+        <w:rPr>
+          <w:rFonts w:ascii="Times New Roman" w:eastAsia="Times New Roman" w:hAnsi="Times New Roman" w:cs="Times New Roman"/>
+          <w:kern w:val="0"/>
+          <w14:ligatures w14:val="none"/>
+        </w:rPr>
+        <w:t>cuDNN</w:t>
+      </w:r>
+      <w:proofErr w:type="spellEnd"/>
+      <w:r>
+        <w:rPr>
+          <w:rFonts w:ascii="Times New Roman" w:eastAsia="Times New Roman" w:hAnsi="Times New Roman" w:cs="Times New Roman"/>
+          <w:kern w:val="0"/>
+          <w14:ligatures w14:val="none"/>
+        </w:rPr>
+        <w:t>, and Python support.</w:t>
+      </w:r>
+    </w:p>
+    <w:p>
+      <w:pPr>
+        <w:tabs>
+          <w:tab w:val="left" w:pos="916"/>
+          <w:tab w:val="left" w:pos="1832"/>
+          <w:tab w:val="left" w:pos="2748"/>
+          <w:tab w:val="left" w:pos="3664"/>
+          <w:tab w:val="left" w:pos="4580"/>
+          <w:tab w:val="left" w:pos="5496"/>
+          <w:tab w:val="left" w:pos="6412"/>
+          <w:tab w:val="left" w:pos="7328"/>
+          <w:tab w:val="left" w:pos="8244"/>
+          <w:tab w:val="left" w:pos="9160"/>
+          <w:tab w:val="left" w:pos="10076"/>
+          <w:tab w:val="left" w:pos="10992"/>
+          <w:tab w:val="left" w:pos="11908"/>
+          <w:tab w:val="left" w:pos="12824"/>
+          <w:tab w:val="left" w:pos="13740"/>
+          <w:tab w:val="left" w:pos="14656"/>
+        </w:tabs>
+        <w:spacing w:after="0" w:line="240" w:lineRule="auto"/>
+        <w:rPr>
+          <w:rFonts w:ascii="Courier New" w:eastAsia="Times New Roman" w:hAnsi="Courier New" w:cs="Courier New"/>
+          <w:kern w:val="0"/>
+          <w:sz w:val="20"/>
+          <w:szCs w:val="20"/>
+          <w14:ligatures w14:val="none"/>
+        </w:rPr>
+      </w:pPr>
+      <w:r>
+        <w:rPr>
+          <w:rFonts w:ascii="Courier New" w:eastAsia="Times New Roman" w:hAnsi="Courier New" w:cs="Courier New"/>
+          <w:kern w:val="0"/>
+          <w:sz w:val="20"/>
+          <w:szCs w:val="20"/>
+          <w14:ligatures w14:val="none"/>
+        </w:rPr>
+        <w:t>cd ~/</w:t>
+      </w:r>
+      <w:proofErr w:type="spellStart"/>
+      <w:r>
+        <w:rPr>
+          <w:rFonts w:ascii="Courier New" w:eastAsia="Times New Roman" w:hAnsi="Courier New" w:cs="Courier New"/>
+          <w:kern w:val="0"/>
+          <w:sz w:val="20"/>
+          <w:szCs w:val="20"/>
+          <w14:ligatures w14:val="none"/>
+        </w:rPr>
+        <w:t>opencv_installation</w:t>
+      </w:r>
+      <w:proofErr w:type="spellEnd"/>
+      <w:r>
+        <w:rPr>
+          <w:rFonts w:ascii="Courier New" w:eastAsia="Times New Roman" w:hAnsi="Courier New" w:cs="Courier New"/>
+          <w:kern w:val="0"/>
+          <w:sz w:val="20"/>
+          <w:szCs w:val="20"/>
+          <w14:ligatures w14:val="none"/>
+        </w:rPr>
+        <w:t>/</w:t>
+      </w:r>
+      <w:proofErr w:type="spellStart"/>
+      <w:r>
+        <w:rPr>
+          <w:rFonts w:ascii="Courier New" w:eastAsia="Times New Roman" w:hAnsi="Courier New" w:cs="Courier New"/>
+          <w:kern w:val="0"/>
+          <w:sz w:val="20"/>
+          <w:szCs w:val="20"/>
+          <w14:ligatures w14:val="none"/>
+        </w:rPr>
+        <w:t>opencv</w:t>
+      </w:r>
+      <w:proofErr w:type="spellEnd"/>
+    </w:p>
+    <w:p>
+      <w:pPr>
+        <w:tabs>
+          <w:tab w:val="left" w:pos="916"/>
+          <w:tab w:val="left" w:pos="1832"/>
+          <w:tab w:val="left" w:pos="2748"/>
+          <w:tab w:val="left" w:pos="3664"/>
+          <w:tab w:val="left" w:pos="4580"/>
+          <w:tab w:val="left" w:pos="5496"/>
+          <w:tab w:val="left" w:pos="6412"/>
+          <w:tab w:val="left" w:pos="7328"/>
+          <w:tab w:val="left" w:pos="8244"/>
+          <w:tab w:val="left" w:pos="9160"/>
+          <w:tab w:val="left" w:pos="10076"/>
+          <w:tab w:val="left" w:pos="10992"/>
+          <w:tab w:val="left" w:pos="11908"/>
+          <w:tab w:val="left" w:pos="12824"/>
+          <w:tab w:val="left" w:pos="13740"/>
+          <w:tab w:val="left" w:pos="14656"/>
+        </w:tabs>
+        <w:spacing w:after="0" w:line="240" w:lineRule="auto"/>
+        <w:rPr>
+          <w:rFonts w:ascii="Courier New" w:eastAsia="Times New Roman" w:hAnsi="Courier New" w:cs="Courier New"/>
+          <w:kern w:val="0"/>
+          <w:sz w:val="20"/>
+          <w:szCs w:val="20"/>
+          <w14:ligatures w14:val="none"/>
+        </w:rPr>
+      </w:pPr>
+      <w:proofErr w:type="spellStart"/>
+      <w:r>
+        <w:rPr>
+          <w:rFonts w:ascii="Courier New" w:eastAsia="Times New Roman" w:hAnsi="Courier New" w:cs="Courier New"/>
+          <w:kern w:val="0"/>
+          <w:sz w:val="20"/>
+          <w:szCs w:val="20"/>
+          <w14:ligatures w14:val="none"/>
+        </w:rPr>
+        <w:t>mkdir</w:t>
+      </w:r>
+      <w:proofErr w:type="spellEnd"/>
+      <w:r>
+        <w:rPr>
+          <w:rFonts w:ascii="Courier New" w:eastAsia="Times New Roman" w:hAnsi="Courier New" w:cs="Courier New"/>
+          <w:kern w:val="0"/>
+          <w:sz w:val="20"/>
+          <w:szCs w:val="20"/>
+          <w14:ligatures w14:val="none"/>
+        </w:rPr>
+        <w:t xml:space="preserve"> build &amp;&amp; cd build</w:t>
+      </w:r>
+    </w:p>
+    <w:p>
+      <w:pPr>
+        <w:tabs>
+          <w:tab w:val="left" w:pos="916"/>
+          <w:tab w:val="left" w:pos="1832"/>
+          <w:tab w:val="left" w:pos="2748"/>
+          <w:tab w:val="left" w:pos="3664"/>
+          <w:tab w:val="left" w:pos="4580"/>
+          <w:tab w:val="left" w:pos="5496"/>
+          <w:tab w:val="left" w:pos="6412"/>
+          <w:tab w:val="left" w:pos="7328"/>
+          <w:tab w:val="left" w:pos="8244"/>
+          <w:tab w:val="left" w:pos="9160"/>
+          <w:tab w:val="left" w:pos="10076"/>
+          <w:tab w:val="left" w:pos="10992"/>
+          <w:tab w:val="left" w:pos="11908"/>
+          <w:tab w:val="left" w:pos="12824"/>
+          <w:tab w:val="left" w:pos="13740"/>
+          <w:tab w:val="left" w:pos="14656"/>
+        </w:tabs>
+        <w:spacing w:after="0" w:line="240" w:lineRule="auto"/>
+        <w:rPr>
+          <w:rFonts w:ascii="Courier New" w:eastAsia="Times New Roman" w:hAnsi="Courier New" w:cs="Courier New"/>
+          <w:kern w:val="0"/>
+          <w:sz w:val="20"/>
+          <w:szCs w:val="20"/>
+          <w14:ligatures w14:val="none"/>
+        </w:rPr>
+      </w:pPr>
+      <w:proofErr w:type="spellStart"/>
+      <w:r>
+        <w:rPr>
+          <w:rFonts w:ascii="Courier New" w:eastAsia="Times New Roman" w:hAnsi="Courier New" w:cs="Courier New"/>
+          <w:kern w:val="0"/>
+          <w:sz w:val="20"/>
+          <w:szCs w:val="20"/>
+          <w14:ligatures w14:val="none"/>
+        </w:rPr>
+        <w:t>cmake</w:t>
+      </w:r>
+      <w:proofErr w:type="spellEnd"/>
+      <w:r>
+        <w:rPr>
+          <w:rFonts w:ascii="Courier New" w:eastAsia="Times New Roman" w:hAnsi="Courier New" w:cs="Courier New"/>
+          <w:kern w:val="0"/>
+          <w:sz w:val="20"/>
+          <w:szCs w:val="20"/>
+          <w14:ligatures w14:val="none"/>
+        </w:rPr>
+        <w:t xml:space="preserve"> -D CMAKE_BUILD_TYPE=RELEASE \</w:t>
+      </w:r>
+    </w:p>
+    <w:p>
+      <w:pPr>
+        <w:tabs>
+          <w:tab w:val="left" w:pos="916"/>
+          <w:tab w:val="left" w:pos="1832"/>
+          <w:tab w:val="left" w:pos="2748"/>
+          <w:tab w:val="left" w:pos="3664"/>
+          <w:tab w:val="left" w:pos="4580"/>
+          <w:tab w:val="left" w:pos="5496"/>
+          <w:tab w:val="left" w:pos="6412"/>
+          <w:tab w:val="left" w:pos="7328"/>
+          <w:tab w:val="left" w:pos="8244"/>
+          <w:tab w:val="left" w:pos="9160"/>
+          <w:tab w:val="left" w:pos="10076"/>
+          <w:tab w:val="left" w:pos="10992"/>
+          <w:tab w:val="left" w:pos="11908"/>
+          <w:tab w:val="left" w:pos="12824"/>
+          <w:tab w:val="left" w:pos="13740"/>
+          <w:tab w:val="left" w:pos="14656"/>
+        </w:tabs>
+        <w:spacing w:after="0" w:line="240" w:lineRule="auto"/>
+        <w:rPr>
+          <w:rFonts w:ascii="Courier New" w:eastAsia="Times New Roman" w:hAnsi="Courier New" w:cs="Courier New"/>
+          <w:kern w:val="0"/>
+          <w:sz w:val="20"/>
+          <w:szCs w:val="20"/>
+          <w14:ligatures w14:val="none"/>
+        </w:rPr>
+      </w:pPr>
+      <w:r>
+        <w:rPr>
+          <w:rFonts w:ascii="Courier New" w:eastAsia="Times New Roman" w:hAnsi="Courier New" w:cs="Courier New"/>
+          <w:kern w:val="0"/>
+          <w:sz w:val="20"/>
+          <w:szCs w:val="20"/>
+          <w14:ligatures w14:val="none"/>
+        </w:rPr>
+        <w:t xml:space="preserve">    -D CMAKE_INSTALL_PREFIX=/</w:t>
+      </w:r>
+      <w:proofErr w:type="spellStart"/>
+      <w:r>
+        <w:rPr>
+          <w:rFonts w:ascii="Courier New" w:eastAsia="Times New Roman" w:hAnsi="Courier New" w:cs="Courier New"/>
+          <w:kern w:val="0"/>
+          <w:sz w:val="20"/>
+          <w:szCs w:val="20"/>
+          <w14:ligatures w14:val="none"/>
+        </w:rPr>
+        <w:t>usr</w:t>
+      </w:r>
+      <w:proofErr w:type="spellEnd"/>
+      <w:r>
+        <w:rPr>
+          <w:rFonts w:ascii="Courier New" w:eastAsia="Times New Roman" w:hAnsi="Courier New" w:cs="Courier New"/>
+          <w:kern w:val="0"/>
+          <w:sz w:val="20"/>
+          <w:szCs w:val="20"/>
+          <w14:ligatures w14:val="none"/>
+        </w:rPr>
+        <w:t>/local \</w:t>
+      </w:r>
+    </w:p>
+    <w:p>
+      <w:pPr>
+        <w:tabs>
+          <w:tab w:val="left" w:pos="916"/>
+          <w:tab w:val="left" w:pos="1832"/>
+          <w:tab w:val="left" w:pos="2748"/>
+          <w:tab w:val="left" w:pos="3664"/>
+          <w:tab w:val="left" w:pos="4580"/>
+          <w:tab w:val="left" w:pos="5496"/>
+          <w:tab w:val="left" w:pos="6412"/>
+          <w:tab w:val="left" w:pos="7328"/>
+          <w:tab w:val="left" w:pos="8244"/>
+          <w:tab w:val="left" w:pos="9160"/>
+          <w:tab w:val="left" w:pos="10076"/>
+          <w:tab w:val="left" w:pos="10992"/>
+          <w:tab w:val="left" w:pos="11908"/>
+          <w:tab w:val="left" w:pos="12824"/>
+          <w:tab w:val="left" w:pos="13740"/>
+          <w:tab w:val="left" w:pos="14656"/>
+        </w:tabs>
+        <w:spacing w:after="0" w:line="240" w:lineRule="auto"/>
+        <w:rPr>
+          <w:rFonts w:ascii="Courier New" w:eastAsia="Times New Roman" w:hAnsi="Courier New" w:cs="Courier New"/>
+          <w:kern w:val="0"/>
+          <w:sz w:val="20"/>
+          <w:szCs w:val="20"/>
+          <w14:ligatures w14:val="none"/>
+        </w:rPr>
+      </w:pPr>
+      <w:r>
+        <w:rPr>
+          <w:rFonts w:ascii="Courier New" w:eastAsia="Times New Roman" w:hAnsi="Courier New" w:cs="Courier New"/>
+          <w:kern w:val="0"/>
+          <w:sz w:val="20"/>
+          <w:szCs w:val="20"/>
+          <w14:ligatures w14:val="none"/>
+        </w:rPr>
+        <w:t xml:space="preserve">    -D OPENCV_EXTRA_MODULES_PATH=/home/orin/opencv_installation/opencv_contrib/modules \</w:t>
+      </w:r>
+    </w:p>
+    <w:p>
+      <w:pPr>
+        <w:tabs>
+          <w:tab w:val="left" w:pos="916"/>
+          <w:tab w:val="left" w:pos="1832"/>
+          <w:tab w:val="left" w:pos="2748"/>
+          <w:tab w:val="left" w:pos="3664"/>
+          <w:tab w:val="left" w:pos="4580"/>
+          <w:tab w:val="left" w:pos="5496"/>
+          <w:tab w:val="left" w:pos="6412"/>
+          <w:tab w:val="left" w:pos="7328"/>
+          <w:tab w:val="left" w:pos="8244"/>
+          <w:tab w:val="left" w:pos="9160"/>
+          <w:tab w:val="left" w:pos="10076"/>
+          <w:tab w:val="left" w:pos="10992"/>
+          <w:tab w:val="left" w:pos="11908"/>
+          <w:tab w:val="left" w:pos="12824"/>
+          <w:tab w:val="left" w:pos="13740"/>
+          <w:tab w:val="left" w:pos="14656"/>
+        </w:tabs>
+        <w:spacing w:after="0" w:line="240" w:lineRule="auto"/>
+        <w:rPr>
+          <w:rFonts w:ascii="Courier New" w:eastAsia="Times New Roman" w:hAnsi="Courier New" w:cs="Courier New"/>
+          <w:kern w:val="0"/>
+          <w:sz w:val="20"/>
+          <w:szCs w:val="20"/>
+          <w14:ligatures w14:val="none"/>
+        </w:rPr>
+      </w:pPr>
+      <w:r>
+        <w:rPr>
+          <w:rFonts w:ascii="Courier New" w:eastAsia="Times New Roman" w:hAnsi="Courier New" w:cs="Courier New"/>
+          <w:kern w:val="0"/>
+          <w:sz w:val="20"/>
+          <w:szCs w:val="20"/>
+          <w14:ligatures w14:val="none"/>
+        </w:rPr>
+        <w:t xml:space="preserve">    -D WITH_CUDA=ON \</w:t>
+      </w:r>
+    </w:p>
+    <w:p>
+      <w:pPr>
+        <w:tabs>
+          <w:tab w:val="left" w:pos="916"/>
+          <w:tab w:val="left" w:pos="1832"/>
+          <w:tab w:val="left" w:pos="2748"/>
+          <w:tab w:val="left" w:pos="3664"/>
+          <w:tab w:val="left" w:pos="4580"/>
+          <w:tab w:val="left" w:pos="5496"/>
+          <w:tab w:val="left" w:pos="6412"/>
+          <w:tab w:val="left" w:pos="7328"/>
+          <w:tab w:val="left" w:pos="8244"/>
+          <w:tab w:val="left" w:pos="9160"/>
+          <w:tab w:val="left" w:pos="10076"/>
+          <w:tab w:val="left" w:pos="10992"/>
+          <w:tab w:val="left" w:pos="11908"/>
+          <w:tab w:val="left" w:pos="12824"/>
+          <w:tab w:val="left" w:pos="13740"/>
+          <w:tab w:val="left" w:pos="14656"/>
+        </w:tabs>
+        <w:spacing w:after="0" w:line="240" w:lineRule="auto"/>
+        <w:rPr>
+          <w:rFonts w:ascii="Courier New" w:eastAsia="Times New Roman" w:hAnsi="Courier New" w:cs="Courier New"/>
+          <w:kern w:val="0"/>
+          <w:sz w:val="20"/>
+          <w:szCs w:val="20"/>
+          <w14:ligatures w14:val="none"/>
+        </w:rPr>
+      </w:pPr>
+      <w:r>
+        <w:rPr>
+          <w:rFonts w:ascii="Courier New" w:eastAsia="Times New Roman" w:hAnsi="Courier New" w:cs="Courier New"/>
+          <w:kern w:val="0"/>
+          <w:sz w:val="20"/>
+          <w:szCs w:val="20"/>
+          <w14:ligatures w14:val="none"/>
+        </w:rPr>
+        <w:t xml:space="preserve">    -D CUDA_ARCH_BIN="8.7" \</w:t>
+      </w:r>
+    </w:p>
+    <w:p>
+      <w:pPr>
+        <w:tabs>
+          <w:tab w:val="left" w:pos="916"/>
+          <w:tab w:val="left" w:pos="1832"/>
+          <w:tab w:val="left" w:pos="2748"/>
+          <w:tab w:val="left" w:pos="3664"/>
+          <w:tab w:val="left" w:pos="4580"/>
+          <w:tab w:val="left" w:pos="5496"/>
+          <w:tab w:val="left" w:pos="6412"/>
+          <w:tab w:val="left" w:pos="7328"/>
+          <w:tab w:val="left" w:pos="8244"/>
+          <w:tab w:val="left" w:pos="9160"/>
+          <w:tab w:val="left" w:pos="10076"/>
+          <w:tab w:val="left" w:pos="10992"/>
+          <w:tab w:val="left" w:pos="11908"/>
+          <w:tab w:val="left" w:pos="12824"/>
+          <w:tab w:val="left" w:pos="13740"/>
+          <w:tab w:val="left" w:pos="14656"/>
+        </w:tabs>
+        <w:spacing w:after="0" w:line="240" w:lineRule="auto"/>
+        <w:rPr>
+          <w:rFonts w:ascii="Courier New" w:eastAsia="Times New Roman" w:hAnsi="Courier New" w:cs="Courier New"/>
+          <w:kern w:val="0"/>
+          <w:sz w:val="20"/>
+          <w:szCs w:val="20"/>
+          <w14:ligatures w14:val="none"/>
+        </w:rPr>
+      </w:pPr>
+      <w:r>
+        <w:rPr>
+          <w:rFonts w:ascii="Courier New" w:eastAsia="Times New Roman" w:hAnsi="Courier New" w:cs="Courier New"/>
+          <w:kern w:val="0"/>
+          <w:sz w:val="20"/>
+          <w:szCs w:val="20"/>
+          <w14:ligatures w14:val="none"/>
+        </w:rPr>
+        <w:t xml:space="preserve">    -D CUDA_ARCH_PTX="" \</w:t>
+      </w:r>
+    </w:p>
+    <w:p>
+      <w:pPr>
+        <w:tabs>
+          <w:tab w:val="left" w:pos="916"/>
+          <w:tab w:val="left" w:pos="1832"/>
+          <w:tab w:val="left" w:pos="2748"/>
+          <w:tab w:val="left" w:pos="3664"/>
+          <w:tab w:val="left" w:pos="4580"/>
+          <w:tab w:val="left" w:pos="5496"/>
+          <w:tab w:val="left" w:pos="6412"/>
+          <w:tab w:val="left" w:pos="7328"/>
+          <w:tab w:val="left" w:pos="8244"/>
+          <w:tab w:val="left" w:pos="9160"/>
+          <w:tab w:val="left" w:pos="10076"/>
+          <w:tab w:val="left" w:pos="10992"/>
+          <w:tab w:val="left" w:pos="11908"/>
+          <w:tab w:val="left" w:pos="12824"/>
+          <w:tab w:val="left" w:pos="13740"/>
+          <w:tab w:val="left" w:pos="14656"/>
+        </w:tabs>
+        <w:spacing w:after="0" w:line="240" w:lineRule="auto"/>
+        <w:rPr>
+          <w:rFonts w:ascii="Courier New" w:eastAsia="Times New Roman" w:hAnsi="Courier New" w:cs="Courier New"/>
+          <w:kern w:val="0"/>
+          <w:sz w:val="20"/>
+          <w:szCs w:val="20"/>
+          <w14:ligatures w14:val="none"/>
+        </w:rPr>
+      </w:pPr>
+      <w:r>
+        <w:rPr>
+          <w:rFonts w:ascii="Courier New" w:eastAsia="Times New Roman" w:hAnsi="Courier New" w:cs="Courier New"/>
+          <w:kern w:val="0"/>
+          <w:sz w:val="20"/>
+          <w:szCs w:val="20"/>
+          <w14:ligatures w14:val="none"/>
+        </w:rPr>
+        <w:t xml:space="preserve">    -D WITH_CUDNN=ON \</w:t>
+      </w:r>
+    </w:p>
+    <w:p>
+      <w:pPr>
+        <w:tabs>
+          <w:tab w:val="left" w:pos="916"/>
+          <w:tab w:val="left" w:pos="1832"/>
+          <w:tab w:val="left" w:pos="2748"/>
+          <w:tab w:val="left" w:pos="3664"/>
+          <w:tab w:val="left" w:pos="4580"/>
+          <w:tab w:val="left" w:pos="5496"/>
+          <w:tab w:val="left" w:pos="6412"/>
+          <w:tab w:val="left" w:pos="7328"/>
+          <w:tab w:val="left" w:pos="8244"/>
+          <w:tab w:val="left" w:pos="9160"/>
+          <w:tab w:val="left" w:pos="10076"/>
+          <w:tab w:val="left" w:pos="10992"/>
+          <w:tab w:val="left" w:pos="11908"/>
+          <w:tab w:val="left" w:pos="12824"/>
+          <w:tab w:val="left" w:pos="13740"/>
+          <w:tab w:val="left" w:pos="14656"/>
+        </w:tabs>
+        <w:spacing w:after="0" w:line="240" w:lineRule="auto"/>
+        <w:rPr>
+          <w:rFonts w:ascii="Courier New" w:eastAsia="Times New Roman" w:hAnsi="Courier New" w:cs="Courier New"/>
+          <w:kern w:val="0"/>
+          <w:sz w:val="20"/>
+          <w:szCs w:val="20"/>
+          <w14:ligatures w14:val="none"/>
+        </w:rPr>
+      </w:pPr>
+      <w:r>
+        <w:rPr>
+          <w:rFonts w:ascii="Courier New" w:eastAsia="Times New Roman" w:hAnsi="Courier New" w:cs="Courier New"/>
+          <w:kern w:val="0"/>
+          <w:sz w:val="20"/>
+          <w:szCs w:val="20"/>
+          <w14:ligatures w14:val="none"/>
+        </w:rPr>
+        <w:t xml:space="preserve">    -D OPENCV_DNN_CUDA=ON \</w:t>
+      </w:r>
+    </w:p>
+    <w:p>
+      <w:pPr>
+        <w:tabs>
+          <w:tab w:val="left" w:pos="916"/>
+          <w:tab w:val="left" w:pos="1832"/>
+          <w:tab w:val="left" w:pos="2748"/>
+          <w:tab w:val="left" w:pos="3664"/>
+          <w:tab w:val="left" w:pos="4580"/>
+          <w:tab w:val="left" w:pos="5496"/>
+          <w:tab w:val="left" w:pos="6412"/>
+          <w:tab w:val="left" w:pos="7328"/>
+          <w:tab w:val="left" w:pos="8244"/>
+          <w:tab w:val="left" w:pos="9160"/>
+          <w:tab w:val="left" w:pos="10076"/>
+          <w:tab w:val="left" w:pos="10992"/>
+          <w:tab w:val="left" w:pos="11908"/>
+          <w:tab w:val="left" w:pos="12824"/>
+          <w:tab w:val="left" w:pos="13740"/>
+          <w:tab w:val="left" w:pos="14656"/>
+        </w:tabs>
+        <w:spacing w:after="0" w:line="240" w:lineRule="auto"/>
+        <w:rPr>
+          <w:rFonts w:ascii="Courier New" w:eastAsia="Times New Roman" w:hAnsi="Courier New" w:cs="Courier New"/>
+          <w:kern w:val="0"/>
+          <w:sz w:val="20"/>
+          <w:szCs w:val="20"/>
+          <w14:ligatures w14:val="none"/>
+        </w:rPr>
+      </w:pPr>
+      <w:r>
+        <w:rPr>
+          <w:rFonts w:ascii="Courier New" w:eastAsia="Times New Roman" w:hAnsi="Courier New" w:cs="Courier New"/>
+          <w:kern w:val="0"/>
+          <w:sz w:val="20"/>
+          <w:szCs w:val="20"/>
+          <w14:ligatures w14:val="none"/>
+        </w:rPr>
+        <w:t xml:space="preserve">    -D CUDA_FAST_MATH=ON \</w:t>
+      </w:r>
+    </w:p>
+    <w:p>
+      <w:pPr>
+        <w:tabs>
+          <w:tab w:val="left" w:pos="916"/>
+          <w:tab w:val="left" w:pos="1832"/>
+          <w:tab w:val="left" w:pos="2748"/>
+          <w:tab w:val="left" w:pos="3664"/>
+          <w:tab w:val="left" w:pos="4580"/>
+          <w:tab w:val="left" w:pos="5496"/>
+          <w:tab w:val="left" w:pos="6412"/>
+          <w:tab w:val="left" w:pos="7328"/>
+          <w:tab w:val="left" w:pos="8244"/>
+          <w:tab w:val="left" w:pos="9160"/>
+          <w:tab w:val="left" w:pos="10076"/>
+          <w:tab w:val="left" w:pos="10992"/>
+          <w:tab w:val="left" w:pos="11908"/>
+          <w:tab w:val="left" w:pos="12824"/>
+          <w:tab w:val="left" w:pos="13740"/>
+          <w:tab w:val="left" w:pos="14656"/>
+        </w:tabs>
+        <w:spacing w:after="0" w:line="240" w:lineRule="auto"/>
+        <w:rPr>
+          <w:rFonts w:ascii="Courier New" w:eastAsia="Times New Roman" w:hAnsi="Courier New" w:cs="Courier New"/>
+          <w:kern w:val="0"/>
+          <w:sz w:val="20"/>
+          <w:szCs w:val="20"/>
+          <w14:ligatures w14:val="none"/>
+        </w:rPr>
+      </w:pPr>
+      <w:r>
+        <w:rPr>
+          <w:rFonts w:ascii="Courier New" w:eastAsia="Times New Roman" w:hAnsi="Courier New" w:cs="Courier New"/>
+          <w:kern w:val="0"/>
+          <w:sz w:val="20"/>
+          <w:szCs w:val="20"/>
+          <w14:ligatures w14:val="none"/>
+        </w:rPr>
+        <w:t xml:space="preserve">    -D WITH_CUBLAS=ON \</w:t>
+      </w:r>
+    </w:p>
+    <w:p>
+      <w:pPr>
+        <w:tabs>
+          <w:tab w:val="left" w:pos="916"/>
+          <w:tab w:val="left" w:pos="1832"/>
+          <w:tab w:val="left" w:pos="2748"/>
+          <w:tab w:val="left" w:pos="3664"/>
+          <w:tab w:val="left" w:pos="4580"/>
+          <w:tab w:val="left" w:pos="5496"/>
+          <w:tab w:val="left" w:pos="6412"/>
+          <w:tab w:val="left" w:pos="7328"/>
+          <w:tab w:val="left" w:pos="8244"/>
+          <w:tab w:val="left" w:pos="9160"/>
+          <w:tab w:val="left" w:pos="10076"/>
+          <w:tab w:val="left" w:pos="10992"/>
+          <w:tab w:val="left" w:pos="11908"/>
+          <w:tab w:val="left" w:pos="12824"/>
+          <w:tab w:val="left" w:pos="13740"/>
+          <w:tab w:val="left" w:pos="14656"/>
+        </w:tabs>
+        <w:spacing w:after="0" w:line="240" w:lineRule="auto"/>
+        <w:rPr>
+          <w:rFonts w:ascii="Courier New" w:eastAsia="Times New Roman" w:hAnsi="Courier New" w:cs="Courier New"/>
+          <w:kern w:val="0"/>
+          <w:sz w:val="20"/>
+          <w:szCs w:val="20"/>
+          <w14:ligatures w14:val="none"/>
+        </w:rPr>
+      </w:pPr>
+      <w:r>
+        <w:rPr>
+          <w:rFonts w:ascii="Courier New" w:eastAsia="Times New Roman" w:hAnsi="Courier New" w:cs="Courier New"/>
+          <w:kern w:val="0"/>
+          <w:sz w:val="20"/>
+          <w:szCs w:val="20"/>
+          <w14:ligatures w14:val="none"/>
+        </w:rPr>
+        <w:t xml:space="preserve">    -D WITH_GSTREAMER=ON \</w:t>
+      </w:r>
+    </w:p>
+    <w:p>
+      <w:pPr>
+        <w:tabs>
+          <w:tab w:val="left" w:pos="916"/>
+          <w:tab w:val="left" w:pos="1832"/>
+          <w:tab w:val="left" w:pos="2748"/>
+          <w:tab w:val="left" w:pos="3664"/>
+          <w:tab w:val="left" w:pos="4580"/>
+          <w:tab w:val="left" w:pos="5496"/>
+          <w:tab w:val="left" w:pos="6412"/>
+          <w:tab w:val="left" w:pos="7328"/>
+          <w:tab w:val="left" w:pos="8244"/>
+          <w:tab w:val="left" w:pos="9160"/>
+          <w:tab w:val="left" w:pos="10076"/>
+          <w:tab w:val="left" w:pos="10992"/>
+          <w:tab w:val="left" w:pos="11908"/>
+          <w:tab w:val="left" w:pos="12824"/>
+          <w:tab w:val="left" w:pos="13740"/>
+          <w:tab w:val="left" w:pos="14656"/>
+        </w:tabs>
+        <w:spacing w:after="0" w:line="240" w:lineRule="auto"/>
+        <w:rPr>
+          <w:rFonts w:ascii="Courier New" w:eastAsia="Times New Roman" w:hAnsi="Courier New" w:cs="Courier New"/>
+          <w:kern w:val="0"/>
+          <w:sz w:val="20"/>
+          <w:szCs w:val="20"/>
+          <w14:ligatures w14:val="none"/>
+        </w:rPr>
+      </w:pPr>
+      <w:r>
+        <w:rPr>
+          <w:rFonts w:ascii="Courier New" w:eastAsia="Times New Roman" w:hAnsi="Courier New" w:cs="Courier New"/>
+          <w:kern w:val="0"/>
+          <w:sz w:val="20"/>
+          <w:szCs w:val="20"/>
+          <w14:ligatures w14:val="none"/>
+        </w:rPr>
+        <w:t xml:space="preserve">    -D WITH_LIBV4L=ON \</w:t>
+      </w:r>
+    </w:p>
+    <w:p>
+      <w:pPr>
+        <w:tabs>
+          <w:tab w:val="left" w:pos="916"/>
+          <w:tab w:val="left" w:pos="1832"/>
+          <w:tab w:val="left" w:pos="2748"/>
+          <w:tab w:val="left" w:pos="3664"/>
+          <w:tab w:val="left" w:pos="4580"/>
+          <w:tab w:val="left" w:pos="5496"/>
+          <w:tab w:val="left" w:pos="6412"/>
+          <w:tab w:val="left" w:pos="7328"/>
+          <w:tab w:val="left" w:pos="8244"/>
+          <w:tab w:val="left" w:pos="9160"/>
+          <w:tab w:val="left" w:pos="10076"/>
+          <w:tab w:val="left" w:pos="10992"/>
+          <w:tab w:val="left" w:pos="11908"/>
+          <w:tab w:val="left" w:pos="12824"/>
+          <w:tab w:val="left" w:pos="13740"/>
+          <w:tab w:val="left" w:pos="14656"/>
+        </w:tabs>
+        <w:spacing w:after="0" w:line="240" w:lineRule="auto"/>
+        <w:rPr>
+          <w:rFonts w:ascii="Courier New" w:eastAsia="Times New Roman" w:hAnsi="Courier New" w:cs="Courier New"/>
+          <w:kern w:val="0"/>
+          <w:sz w:val="20"/>
+          <w:szCs w:val="20"/>
+          <w14:ligatures w14:val="none"/>
+        </w:rPr>
+      </w:pPr>
+      <w:r>
+        <w:rPr>
+          <w:rFonts w:ascii="Courier New" w:eastAsia="Times New Roman" w:hAnsi="Courier New" w:cs="Courier New"/>
+          <w:kern w:val="0"/>
+          <w:sz w:val="20"/>
+          <w:szCs w:val="20"/>
+          <w14:ligatures w14:val="none"/>
+        </w:rPr>
+        <w:t xml:space="preserve">    -D BUILD_opencv_python3=ON \</w:t>
+      </w:r>
+    </w:p>
+    <w:p>
+      <w:pPr>
+        <w:tabs>
+          <w:tab w:val="left" w:pos="916"/>
+          <w:tab w:val="left" w:pos="1832"/>
+          <w:tab w:val="left" w:pos="2748"/>
+          <w:tab w:val="left" w:pos="3664"/>
+          <w:tab w:val="left" w:pos="4580"/>
+          <w:tab w:val="left" w:pos="5496"/>
+          <w:tab w:val="left" w:pos="6412"/>
+          <w:tab w:val="left" w:pos="7328"/>
+          <w:tab w:val="left" w:pos="8244"/>
+          <w:tab w:val="left" w:pos="9160"/>
+          <w:tab w:val="left" w:pos="10076"/>
+          <w:tab w:val="left" w:pos="10992"/>
+          <w:tab w:val="left" w:pos="11908"/>
+          <w:tab w:val="left" w:pos="12824"/>
+          <w:tab w:val="left" w:pos="13740"/>
+          <w:tab w:val="left" w:pos="14656"/>
+        </w:tabs>
+        <w:spacing w:after="0" w:line="240" w:lineRule="auto"/>
+        <w:rPr>
+          <w:rFonts w:ascii="Courier New" w:eastAsia="Times New Roman" w:hAnsi="Courier New" w:cs="Courier New"/>
+          <w:kern w:val="0"/>
+          <w:sz w:val="20"/>
+          <w:szCs w:val="20"/>
+          <w14:ligatures w14:val="none"/>
+        </w:rPr>
+      </w:pPr>
+      <w:r>
+        <w:rPr>
+          <w:rFonts w:ascii="Courier New" w:eastAsia="Times New Roman" w:hAnsi="Courier New" w:cs="Courier New"/>
+          <w:kern w:val="0"/>
+          <w:sz w:val="20"/>
+          <w:szCs w:val="20"/>
+          <w14:ligatures w14:val="none"/>
+        </w:rPr>
+        <w:t xml:space="preserve">    -D PYTHON3_EXECUTABLE=$(which python3) \</w:t>
+      </w:r>
+    </w:p>
+    <w:p>
+      <w:pPr>
+        <w:tabs>
+          <w:tab w:val="left" w:pos="916"/>
+          <w:tab w:val="left" w:pos="1832"/>
+          <w:tab w:val="left" w:pos="2748"/>
+          <w:tab w:val="left" w:pos="3664"/>
+          <w:tab w:val="left" w:pos="4580"/>
+          <w:tab w:val="left" w:pos="5496"/>
+          <w:tab w:val="left" w:pos="6412"/>
+          <w:tab w:val="left" w:pos="7328"/>
+          <w:tab w:val="left" w:pos="8244"/>
+          <w:tab w:val="left" w:pos="9160"/>
+          <w:tab w:val="left" w:pos="10076"/>
+          <w:tab w:val="left" w:pos="10992"/>
+          <w:tab w:val="left" w:pos="11908"/>
+          <w:tab w:val="left" w:pos="12824"/>
+          <w:tab w:val="left" w:pos="13740"/>
+          <w:tab w:val="left" w:pos="14656"/>
+        </w:tabs>
+        <w:spacing w:after="0" w:line="240" w:lineRule="auto"/>
+        <w:rPr>
+          <w:rFonts w:ascii="Courier New" w:eastAsia="Times New Roman" w:hAnsi="Courier New" w:cs="Courier New"/>
+          <w:kern w:val="0"/>
+          <w:sz w:val="20"/>
+          <w:szCs w:val="20"/>
+          <w14:ligatures w14:val="none"/>
+        </w:rPr>
+      </w:pPr>
+      <w:r>
+        <w:rPr>
+          <w:rFonts w:ascii="Courier New" w:eastAsia="Times New Roman" w:hAnsi="Courier New" w:cs="Courier New"/>
+          <w:kern w:val="0"/>
+          <w:sz w:val="20"/>
+          <w:szCs w:val="20"/>
+          <w14:ligatures w14:val="none"/>
+        </w:rPr>
+        <w:t xml:space="preserve">    -D BUILD_TESTS=OFF \</w:t>
+      </w:r>
+    </w:p>
+    <w:p>
+      <w:pPr>
+        <w:tabs>
+          <w:tab w:val="left" w:pos="916"/>
+          <w:tab w:val="left" w:pos="1832"/>
+          <w:tab w:val="left" w:pos="2748"/>
+          <w:tab w:val="left" w:pos="3664"/>
+          <w:tab w:val="left" w:pos="4580"/>
+          <w:tab w:val="left" w:pos="5496"/>
+          <w:tab w:val="left" w:pos="6412"/>
+          <w:tab w:val="left" w:pos="7328"/>
+          <w:tab w:val="left" w:pos="8244"/>
+          <w:tab w:val="left" w:pos="9160"/>
+          <w:tab w:val="left" w:pos="10076"/>
+          <w:tab w:val="left" w:pos="10992"/>
+          <w:tab w:val="left" w:pos="11908"/>
+          <w:tab w:val="left" w:pos="12824"/>
+          <w:tab w:val="left" w:pos="13740"/>
+          <w:tab w:val="left" w:pos="14656"/>
+        </w:tabs>
+        <w:spacing w:after="0" w:line="240" w:lineRule="auto"/>
+        <w:rPr>
+          <w:rFonts w:ascii="Courier New" w:eastAsia="Times New Roman" w:hAnsi="Courier New" w:cs="Courier New"/>
+          <w:kern w:val="0"/>
+          <w:sz w:val="20"/>
+          <w:szCs w:val="20"/>
+          <w14:ligatures w14:val="none"/>
+        </w:rPr>
+      </w:pPr>
+      <w:r>
+        <w:rPr>
+          <w:rFonts w:ascii="Courier New" w:eastAsia="Times New Roman" w:hAnsi="Courier New" w:cs="Courier New"/>
+          <w:kern w:val="0"/>
+          <w:sz w:val="20"/>
+          <w:szCs w:val="20"/>
+          <w14:ligatures w14:val="none"/>
+        </w:rPr>
+        <w:t xml:space="preserve">    -D BUILD_PERF_TESTS=OFF \</w:t>
+      </w:r>
+    </w:p>
+    <w:p>
+      <w:pPr>
+        <w:tabs>
+          <w:tab w:val="left" w:pos="916"/>
+          <w:tab w:val="left" w:pos="1832"/>
+          <w:tab w:val="left" w:pos="2748"/>
+          <w:tab w:val="left" w:pos="3664"/>
+          <w:tab w:val="left" w:pos="4580"/>
+          <w:tab w:val="left" w:pos="5496"/>
+          <w:tab w:val="left" w:pos="6412"/>
+          <w:tab w:val="left" w:pos="7328"/>
+          <w:tab w:val="left" w:pos="8244"/>
+          <w:tab w:val="left" w:pos="9160"/>
+          <w:tab w:val="left" w:pos="10076"/>
+          <w:tab w:val="left" w:pos="10992"/>
+          <w:tab w:val="left" w:pos="11908"/>
+          <w:tab w:val="left" w:pos="12824"/>
+          <w:tab w:val="left" w:pos="13740"/>
+          <w:tab w:val="left" w:pos="14656"/>
+        </w:tabs>
+        <w:spacing w:after="0" w:line="240" w:lineRule="auto"/>
+        <w:rPr>
+          <w:rFonts w:ascii="Courier New" w:eastAsia="Times New Roman" w:hAnsi="Courier New" w:cs="Courier New"/>
+          <w:kern w:val="0"/>
+          <w:sz w:val="20"/>
+          <w:szCs w:val="20"/>
+          <w14:ligatures w14:val="none"/>
+        </w:rPr>
+      </w:pPr>
+      <w:r>
+        <w:rPr>
+          <w:rFonts w:ascii="Courier New" w:eastAsia="Times New Roman" w:hAnsi="Courier New" w:cs="Courier New"/>
+          <w:kern w:val="0"/>
+          <w:sz w:val="20"/>
+          <w:szCs w:val="20"/>
+          <w14:ligatures w14:val="none"/>
+        </w:rPr>
+        <w:t xml:space="preserve">    -D BUILD_EXAMPLES=OFF \</w:t>
+      </w:r>
+    </w:p>
+    <w:p>
+      <w:pPr>
+        <w:tabs>
+          <w:tab w:val="left" w:pos="916"/>
+          <w:tab w:val="left" w:pos="1832"/>
+          <w:tab w:val="left" w:pos="2748"/>
+          <w:tab w:val="left" w:pos="3664"/>
+          <w:tab w:val="left" w:pos="4580"/>
+          <w:tab w:val="left" w:pos="5496"/>
+          <w:tab w:val="left" w:pos="6412"/>
+          <w:tab w:val="left" w:pos="7328"/>
+          <w:tab w:val="left" w:pos="8244"/>
+          <w:tab w:val="left" w:pos="9160"/>
+          <w:tab w:val="left" w:pos="10076"/>
+          <w:tab w:val="left" w:pos="10992"/>
+          <w:tab w:val="left" w:pos="11908"/>
+          <w:tab w:val="left" w:pos="12824"/>
+          <w:tab w:val="left" w:pos="13740"/>
+          <w:tab w:val="left" w:pos="14656"/>
+        </w:tabs>
+        <w:spacing w:after="0" w:line="240" w:lineRule="auto"/>
+        <w:rPr>
+          <w:rFonts w:ascii="Courier New" w:eastAsia="Times New Roman" w:hAnsi="Courier New" w:cs="Courier New"/>
+          <w:kern w:val="0"/>
+          <w:sz w:val="20"/>
+          <w:szCs w:val="20"/>
+          <w14:ligatures w14:val="none"/>
+        </w:rPr>
+      </w:pPr>
+      <w:r>
+        <w:rPr>
+          <w:rFonts w:ascii="Courier New" w:eastAsia="Times New Roman" w:hAnsi="Courier New" w:cs="Courier New"/>
+          <w:kern w:val="0"/>
+          <w:sz w:val="20"/>
+          <w:szCs w:val="20"/>
+          <w14:ligatures w14:val="none"/>
+        </w:rPr>
+        <w:t xml:space="preserve">    -D INSTALL_PYTHON_EXAMPLES=OFF \</w:t>
+      </w:r>
+    </w:p>
+    <w:p>
+      <w:pPr>
+        <w:tabs>
+          <w:tab w:val="left" w:pos="916"/>
+          <w:tab w:val="left" w:pos="1832"/>
+          <w:tab w:val="left" w:pos="2748"/>
+          <w:tab w:val="left" w:pos="3664"/>
+          <w:tab w:val="left" w:pos="4580"/>
+          <w:tab w:val="left" w:pos="5496"/>
+          <w:tab w:val="left" w:pos="6412"/>
+          <w:tab w:val="left" w:pos="7328"/>
+          <w:tab w:val="left" w:pos="8244"/>
+          <w:tab w:val="left" w:pos="9160"/>
+          <w:tab w:val="left" w:pos="10076"/>
+          <w:tab w:val="left" w:pos="10992"/>
+          <w:tab w:val="left" w:pos="11908"/>
+          <w:tab w:val="left" w:pos="12824"/>
+          <w:tab w:val="left" w:pos="13740"/>
+          <w:tab w:val="left" w:pos="14656"/>
+        </w:tabs>
+        <w:spacing w:after="0" w:line="240" w:lineRule="auto"/>
+        <w:rPr>
+          <w:rFonts w:ascii="Courier New" w:eastAsia="Times New Roman" w:hAnsi="Courier New" w:cs="Courier New"/>
+          <w:kern w:val="0"/>
+          <w:sz w:val="20"/>
+          <w:szCs w:val="20"/>
+          <w14:ligatures w14:val="none"/>
+        </w:rPr>
+      </w:pPr>
+      <w:r>
+        <w:rPr>
+          <w:rFonts w:ascii="Courier New" w:eastAsia="Times New Roman" w:hAnsi="Courier New" w:cs="Courier New"/>
+          <w:kern w:val="0"/>
+          <w:sz w:val="20"/>
+          <w:szCs w:val="20"/>
+          <w14:ligatures w14:val="none"/>
+        </w:rPr>
+        <w:t xml:space="preserve">    -D INSTALL_C_EXAMPLES=OFF</w:t>
+      </w:r>
+      <w:proofErr w:type="gramStart"/>
+      <w:r>
+        <w:rPr>
+          <w:rFonts w:ascii="Courier New" w:eastAsia="Times New Roman" w:hAnsi="Courier New" w:cs="Courier New"/>
+          <w:kern w:val="0"/>
+          <w:sz w:val="20"/>
+          <w:szCs w:val="20"/>
+          <w14:ligatures w14:val="none"/>
+        </w:rPr>
+        <w:t xml:space="preserve"> ..</w:t>
+      </w:r>
+      <w:proofErr w:type="gramEnd"/>
+    </w:p>
+    <w:p>
+      <w:pPr>
+        <w:spacing w:before="100" w:beforeAutospacing="1" w:after="100" w:afterAutospacing="1" w:line="240" w:lineRule="auto"/>
+        <w:rPr>
+          <w:rFonts w:ascii="Times New Roman" w:eastAsia="Times New Roman" w:hAnsi="Times New Roman" w:cs="Times New Roman"/>
+          <w:kern w:val="0"/>
+          <w14:ligatures w14:val="none"/>
+        </w:rPr>
+      </w:pPr>
+      <w:r>
+        <w:rPr>
+          <w:rFonts w:ascii="Times New Roman" w:eastAsia="Times New Roman" w:hAnsi="Times New Roman" w:cs="Times New Roman"/>
+          <w:b/>
+          <w:bCs/>
+          <w:kern w:val="0"/>
+          <w14:ligatures w14:val="none"/>
+        </w:rPr>
+        <w:t>Note:</w:t>
+      </w:r>
+      <w:r>
+        <w:rPr>
+          <w:rFonts w:ascii="Times New Roman" w:eastAsia="Times New Roman" w:hAnsi="Times New Roman" w:cs="Times New Roman"/>
+          <w:kern w:val="0"/>
+          <w14:ligatures w14:val="none"/>
+        </w:rPr>
+        <w:t xml:space="preserve"> CUDA </w:t>
+      </w:r>
+      <w:proofErr w:type="gramStart"/>
+      <w:r>
+        <w:rPr>
+          <w:rFonts w:ascii="Times New Roman" w:eastAsia="Times New Roman" w:hAnsi="Times New Roman" w:cs="Times New Roman"/>
+          <w:kern w:val="0"/>
+          <w14:ligatures w14:val="none"/>
+        </w:rPr>
+        <w:t>compute</w:t>
+      </w:r>
+      <w:proofErr w:type="gramEnd"/>
+      <w:r>
+        <w:rPr>
+          <w:rFonts w:ascii="Times New Roman" w:eastAsia="Times New Roman" w:hAnsi="Times New Roman" w:cs="Times New Roman"/>
+          <w:kern w:val="0"/>
+          <w14:ligatures w14:val="none"/>
+        </w:rPr>
+        <w:t xml:space="preserve"> capability </w:t>
+      </w:r>
+      <w:r>
+        <w:rPr>
+          <w:rFonts w:ascii="Courier New" w:eastAsia="Times New Roman" w:hAnsi="Courier New" w:cs="Courier New"/>
+          <w:kern w:val="0"/>
+          <w:sz w:val="20"/>
+          <w:szCs w:val="20"/>
+          <w14:ligatures w14:val="none"/>
+        </w:rPr>
+        <w:t>8.7</w:t>
+      </w:r>
+      <w:r>
+        <w:rPr>
+          <w:rFonts w:ascii="Times New Roman" w:eastAsia="Times New Roman" w:hAnsi="Times New Roman" w:cs="Times New Roman"/>
+          <w:kern w:val="0"/>
+          <w14:ligatures w14:val="none"/>
+        </w:rPr>
+        <w:t xml:space="preserve"> is specific to Jetson Orin Nano.</w:t>
+      </w:r>
+    </w:p>
+    <w:p>
+      <w:pPr>
+        <w:spacing w:after="0" w:line="240" w:lineRule="auto"/>
+        <w:rPr>
+          <w:rFonts w:ascii="Times New Roman" w:eastAsia="Times New Roman" w:hAnsi="Times New Roman" w:cs="Times New Roman"/>
+          <w:kern w:val="0"/>
+          <w14:ligatures w14:val="none"/>
+        </w:rPr>
+      </w:pPr>
+      <w:r>
+        <w:rPr>
+          <w:rFonts w:ascii="Times New Roman" w:eastAsia="Times New Roman" w:hAnsi="Times New Roman" w:cs="Times New Roman"/>
+          <w:kern w:val="0"/>
+          <w14:ligatures w14:val="none"/>
+        </w:rPr>
+        <w:pict w14:anchorId="7979D457">
+          <v:rect id="_x0000_i1101" style="width:0;height:1.5pt" o:hralign="center" o:hrstd="t" o:hr="t" fillcolor="#a0a0a0" stroked="f"/>
+        </w:pict>
+      </w:r>
+    </w:p>
+    <w:p>
+      <w:pPr>
+        <w:spacing w:before="100" w:beforeAutospacing="1" w:after="100" w:afterAutospacing="1" w:line="240" w:lineRule="auto"/>
+        <w:outlineLvl w:val="1"/>
+        <w:rPr>
+          <w:rFonts w:ascii="Times New Roman" w:eastAsia="Times New Roman" w:hAnsi="Times New Roman" w:cs="Times New Roman"/>
+          <w:b/>
+          <w:bCs/>
+          <w:kern w:val="0"/>
+          <w:sz w:val="36"/>
+          <w:szCs w:val="36"/>
+          <w14:ligatures w14:val="none"/>
+        </w:rPr>
+      </w:pPr>
+      <w:r>
+        <w:rPr>
+          <w:rFonts w:ascii="Times New Roman" w:eastAsia="Times New Roman" w:hAnsi="Times New Roman" w:cs="Times New Roman"/>
+          <w:b/>
+          <w:bCs/>
+          <w:kern w:val="0"/>
+          <w:sz w:val="36"/>
+          <w:szCs w:val="36"/>
+          <w14:ligatures w14:val="none"/>
+        </w:rPr>
+        <w:t>5. Build and Install OpenCV</w:t>
+      </w:r>
+    </w:p>
+    <w:p>
+      <w:pPr>
+        <w:spacing w:before="100" w:beforeAutospacing="1" w:after="100" w:afterAutospacing="1" w:line="240" w:lineRule="auto"/>
+        <w:rPr>
+          <w:rFonts w:ascii="Times New Roman" w:eastAsia="Times New Roman" w:hAnsi="Times New Roman" w:cs="Times New Roman"/>
+          <w:kern w:val="0"/>
+          <w14:ligatures w14:val="none"/>
+        </w:rPr>
+      </w:pPr>
+      <w:r>
+        <w:rPr>
+          <w:rFonts w:ascii="Times New Roman" w:eastAsia="Times New Roman" w:hAnsi="Times New Roman" w:cs="Times New Roman"/>
+          <w:kern w:val="0"/>
+          <w14:ligatures w14:val="none"/>
+        </w:rPr>
+        <w:t xml:space="preserve">Compile OpenCV using all available CPU cores. If you encounter memory issues, limit the number of cores (e.g., </w:t>
+      </w:r>
+      <w:r>
+        <w:rPr>
+          <w:rFonts w:ascii="Courier New" w:eastAsia="Times New Roman" w:hAnsi="Courier New" w:cs="Courier New"/>
+          <w:kern w:val="0"/>
+          <w:sz w:val="20"/>
+          <w:szCs w:val="20"/>
+          <w14:ligatures w14:val="none"/>
+        </w:rPr>
+        <w:t>-j4</w:t>
+      </w:r>
+      <w:r>
+        <w:rPr>
+          <w:rFonts w:ascii="Times New Roman" w:eastAsia="Times New Roman" w:hAnsi="Times New Roman" w:cs="Times New Roman"/>
+          <w:kern w:val="0"/>
+          <w14:ligatures w14:val="none"/>
+        </w:rPr>
+        <w:t>).</w:t>
+      </w:r>
+    </w:p>
+    <w:p>
+      <w:pPr>
+        <w:tabs>
+          <w:tab w:val="left" w:pos="916"/>
+          <w:tab w:val="left" w:pos="1832"/>
+          <w:tab w:val="left" w:pos="2748"/>
+          <w:tab w:val="left" w:pos="3664"/>
+          <w:tab w:val="left" w:pos="4580"/>
+          <w:tab w:val="left" w:pos="5496"/>
+          <w:tab w:val="left" w:pos="6412"/>
+          <w:tab w:val="left" w:pos="7328"/>
+          <w:tab w:val="left" w:pos="8244"/>
+          <w:tab w:val="left" w:pos="9160"/>
+          <w:tab w:val="left" w:pos="10076"/>
+          <w:tab w:val="left" w:pos="10992"/>
+          <w:tab w:val="left" w:pos="11908"/>
+          <w:tab w:val="left" w:pos="12824"/>
+          <w:tab w:val="left" w:pos="13740"/>
+          <w:tab w:val="left" w:pos="14656"/>
+        </w:tabs>
+        <w:spacing w:after="0" w:line="240" w:lineRule="auto"/>
+        <w:rPr>
+          <w:rFonts w:ascii="Courier New" w:eastAsia="Times New Roman" w:hAnsi="Courier New" w:cs="Courier New"/>
+          <w:kern w:val="0"/>
+          <w:sz w:val="20"/>
+          <w:szCs w:val="20"/>
+          <w14:ligatures w14:val="none"/>
+        </w:rPr>
+      </w:pPr>
+      <w:r>
+        <w:rPr>
+          <w:rFonts w:ascii="Courier New" w:eastAsia="Times New Roman" w:hAnsi="Courier New" w:cs="Courier New"/>
+          <w:kern w:val="0"/>
+          <w:sz w:val="20"/>
+          <w:szCs w:val="20"/>
+          <w14:ligatures w14:val="none"/>
+        </w:rPr>
+        <w:t>make -j$(</w:t>
+      </w:r>
+      <w:proofErr w:type="spellStart"/>
+      <w:r>
+        <w:rPr>
+          <w:rFonts w:ascii="Courier New" w:eastAsia="Times New Roman" w:hAnsi="Courier New" w:cs="Courier New"/>
+          <w:kern w:val="0"/>
+          <w:sz w:val="20"/>
+          <w:szCs w:val="20"/>
+          <w14:ligatures w14:val="none"/>
+        </w:rPr>
+        <w:t>nproc</w:t>
+      </w:r>
+      <w:proofErr w:type="spellEnd"/>
+      <w:r>
+        <w:rPr>
+          <w:rFonts w:ascii="Courier New" w:eastAsia="Times New Roman" w:hAnsi="Courier New" w:cs="Courier New"/>
+          <w:kern w:val="0"/>
+          <w:sz w:val="20"/>
+          <w:szCs w:val="20"/>
+          <w14:ligatures w14:val="none"/>
+        </w:rPr>
+        <w:t>)</w:t>
+      </w:r>
+    </w:p>
+    <w:p>
+      <w:pPr>
+        <w:spacing w:before="100" w:beforeAutospacing="1" w:after="100" w:afterAutospacing="1" w:line="240" w:lineRule="auto"/>
+        <w:rPr>
+          <w:rFonts w:ascii="Times New Roman" w:eastAsia="Times New Roman" w:hAnsi="Times New Roman" w:cs="Times New Roman"/>
+          <w:kern w:val="0"/>
+          <w14:ligatures w14:val="none"/>
+        </w:rPr>
+      </w:pPr>
+      <w:r>
+        <w:rPr>
+          <w:rFonts w:ascii="Times New Roman" w:eastAsia="Times New Roman" w:hAnsi="Times New Roman" w:cs="Times New Roman"/>
+          <w:kern w:val="0"/>
+          <w14:ligatures w14:val="none"/>
+        </w:rPr>
+        <w:t>Install the compiled binaries and update shared libraries:</w:t>
+      </w:r>
+    </w:p>
+    <w:p>
+      <w:pPr>
+        <w:tabs>
+          <w:tab w:val="left" w:pos="916"/>
+          <w:tab w:val="left" w:pos="1832"/>
+          <w:tab w:val="left" w:pos="2748"/>
+          <w:tab w:val="left" w:pos="3664"/>
+          <w:tab w:val="left" w:pos="4580"/>
+          <w:tab w:val="left" w:pos="5496"/>
+          <w:tab w:val="left" w:pos="6412"/>
+          <w:tab w:val="left" w:pos="7328"/>
+          <w:tab w:val="left" w:pos="8244"/>
+          <w:tab w:val="left" w:pos="9160"/>
+          <w:tab w:val="left" w:pos="10076"/>
+          <w:tab w:val="left" w:pos="10992"/>
+          <w:tab w:val="left" w:pos="11908"/>
+          <w:tab w:val="left" w:pos="12824"/>
+          <w:tab w:val="left" w:pos="13740"/>
+          <w:tab w:val="left" w:pos="14656"/>
+        </w:tabs>
+        <w:spacing w:after="0" w:line="240" w:lineRule="auto"/>
+        <w:rPr>
+          <w:rFonts w:ascii="Courier New" w:eastAsia="Times New Roman" w:hAnsi="Courier New" w:cs="Courier New"/>
+          <w:kern w:val="0"/>
+          <w:sz w:val="20"/>
+          <w:szCs w:val="20"/>
+          <w14:ligatures w14:val="none"/>
+        </w:rPr>
+      </w:pPr>
+      <w:proofErr w:type="spellStart"/>
+      <w:r>
+        <w:rPr>
+          <w:rFonts w:ascii="Courier New" w:eastAsia="Times New Roman" w:hAnsi="Courier New" w:cs="Courier New"/>
+          <w:kern w:val="0"/>
+          <w:sz w:val="20"/>
+          <w:szCs w:val="20"/>
+          <w14:ligatures w14:val="none"/>
+        </w:rPr>
+        <w:t>sudo</w:t>
+      </w:r>
+      <w:proofErr w:type="spellEnd"/>
+      <w:r>
+        <w:rPr>
+          <w:rFonts w:ascii="Courier New" w:eastAsia="Times New Roman" w:hAnsi="Courier New" w:cs="Courier New"/>
+          <w:kern w:val="0"/>
+          <w:sz w:val="20"/>
+          <w:szCs w:val="20"/>
+          <w14:ligatures w14:val="none"/>
+        </w:rPr>
+        <w:t xml:space="preserve"> make install</w:t>
+      </w:r>
+    </w:p>
+    <w:p>
+      <w:pPr>
+        <w:tabs>
+          <w:tab w:val="left" w:pos="916"/>
+          <w:tab w:val="left" w:pos="1832"/>
+          <w:tab w:val="left" w:pos="2748"/>
+          <w:tab w:val="left" w:pos="3664"/>
+          <w:tab w:val="left" w:pos="4580"/>
+          <w:tab w:val="left" w:pos="5496"/>
+          <w:tab w:val="left" w:pos="6412"/>
+          <w:tab w:val="left" w:pos="7328"/>
+          <w:tab w:val="left" w:pos="8244"/>
+          <w:tab w:val="left" w:pos="9160"/>
+          <w:tab w:val="left" w:pos="10076"/>
+          <w:tab w:val="left" w:pos="10992"/>
+          <w:tab w:val="left" w:pos="11908"/>
+          <w:tab w:val="left" w:pos="12824"/>
+          <w:tab w:val="left" w:pos="13740"/>
+          <w:tab w:val="left" w:pos="14656"/>
+        </w:tabs>
+        <w:spacing w:after="0" w:line="240" w:lineRule="auto"/>
+        <w:rPr>
+          <w:rFonts w:ascii="Courier New" w:eastAsia="Times New Roman" w:hAnsi="Courier New" w:cs="Courier New"/>
+          <w:kern w:val="0"/>
+          <w:sz w:val="20"/>
+          <w:szCs w:val="20"/>
+          <w14:ligatures w14:val="none"/>
+        </w:rPr>
+      </w:pPr>
+      <w:proofErr w:type="spellStart"/>
+      <w:r>
+        <w:rPr>
+          <w:rFonts w:ascii="Courier New" w:eastAsia="Times New Roman" w:hAnsi="Courier New" w:cs="Courier New"/>
+          <w:kern w:val="0"/>
+          <w:sz w:val="20"/>
+          <w:szCs w:val="20"/>
+          <w14:ligatures w14:val="none"/>
+        </w:rPr>
+        <w:t>sudo</w:t>
+      </w:r>
+      <w:proofErr w:type="spellEnd"/>
+      <w:r>
+        <w:rPr>
+          <w:rFonts w:ascii="Courier New" w:eastAsia="Times New Roman" w:hAnsi="Courier New" w:cs="Courier New"/>
+          <w:kern w:val="0"/>
+          <w:sz w:val="20"/>
+          <w:szCs w:val="20"/>
+          <w14:ligatures w14:val="none"/>
+        </w:rPr>
+        <w:t xml:space="preserve"> </w:t>
+      </w:r>
+      <w:proofErr w:type="spellStart"/>
+      <w:r>
+        <w:rPr>
+          <w:rFonts w:ascii="Courier New" w:eastAsia="Times New Roman" w:hAnsi="Courier New" w:cs="Courier New"/>
+          <w:kern w:val="0"/>
+          <w:sz w:val="20"/>
+          <w:szCs w:val="20"/>
+          <w14:ligatures w14:val="none"/>
+        </w:rPr>
+        <w:t>ldconfig</w:t>
+      </w:r>
+      <w:proofErr w:type="spellEnd"/>
+    </w:p>
+    <w:p>
+      <w:pPr>
+        <w:spacing w:after="0" w:line="240" w:lineRule="auto"/>
+        <w:rPr>
+          <w:rFonts w:ascii="Times New Roman" w:eastAsia="Times New Roman" w:hAnsi="Times New Roman" w:cs="Times New Roman"/>
+          <w:kern w:val="0"/>
+          <w14:ligatures w14:val="none"/>
+        </w:rPr>
+      </w:pPr>
+      <w:r>
+        <w:rPr>
+          <w:rFonts w:ascii="Times New Roman" w:eastAsia="Times New Roman" w:hAnsi="Times New Roman" w:cs="Times New Roman"/>
+          <w:kern w:val="0"/>
+          <w14:ligatures w14:val="none"/>
+        </w:rPr>
+        <w:pict w14:anchorId="51D402B8">
+          <v:rect id="_x0000_i1102" style="width:0;height:1.5pt" o:hralign="center" o:hrstd="t" o:hr="t" fillcolor="#a0a0a0" stroked="f"/>
+        </w:pict>
+      </w:r>
+    </w:p>
+    <w:p>
+      <w:pPr>
+        <w:spacing w:after="0" w:line="240" w:lineRule="auto"/>
+        <w:rPr>
+          <w:rFonts w:ascii="Times New Roman" w:eastAsia="Times New Roman" w:hAnsi="Times New Roman" w:cs="Times New Roman"/>
+          <w:kern w:val="0"/>
+          <w14:ligatures w14:val="none"/>
+        </w:rPr>
+      </w:pPr>
+    </w:p>
+    <w:p>
+      <w:pPr>
+        <w:spacing w:after="0" w:line="240" w:lineRule="auto"/>
+        <w:rPr>
+          <w:rFonts w:ascii="Times New Roman" w:eastAsia="Times New Roman" w:hAnsi="Times New Roman" w:cs="Times New Roman"/>
+          <w:kern w:val="0"/>
+          <w14:ligatures w14:val="none"/>
+        </w:rPr>
+      </w:pPr>
+    </w:p>
+    <w:p>
+      <w:pPr>
+        <w:spacing w:before="100" w:beforeAutospacing="1" w:after="100" w:afterAutospacing="1" w:line="240" w:lineRule="auto"/>
+        <w:outlineLvl w:val="1"/>
+        <w:rPr>
+          <w:rFonts w:ascii="Times New Roman" w:eastAsia="Times New Roman" w:hAnsi="Times New Roman" w:cs="Times New Roman"/>
+          <w:b/>
+          <w:bCs/>
+          <w:kern w:val="0"/>
+          <w:sz w:val="36"/>
+          <w:szCs w:val="36"/>
+          <w14:ligatures w14:val="none"/>
+        </w:rPr>
+      </w:pPr>
+      <w:r>
+        <w:rPr>
+          <w:rFonts w:ascii="Times New Roman" w:eastAsia="Times New Roman" w:hAnsi="Times New Roman" w:cs="Times New Roman"/>
+          <w:b/>
+          <w:bCs/>
+          <w:kern w:val="0"/>
+          <w:sz w:val="36"/>
+          <w:szCs w:val="36"/>
+          <w14:ligatures w14:val="none"/>
+        </w:rPr>
+        <w:lastRenderedPageBreak/>
+        <w:t>6. Verification (Optional)</w:t>
+      </w:r>
+    </w:p>
+    <w:p>
+      <w:pPr>
+        <w:spacing w:before="100" w:beforeAutospacing="1" w:after="100" w:afterAutospacing="1" w:line="240" w:lineRule="auto"/>
+        <w:rPr>
+          <w:rFonts w:ascii="Times New Roman" w:eastAsia="Times New Roman" w:hAnsi="Times New Roman" w:cs="Times New Roman"/>
+          <w:kern w:val="0"/>
+          <w14:ligatures w14:val="none"/>
+        </w:rPr>
+      </w:pPr>
+      <w:r>
+        <w:rPr>
+          <w:rFonts w:ascii="Times New Roman" w:eastAsia="Times New Roman" w:hAnsi="Times New Roman" w:cs="Times New Roman"/>
+          <w:kern w:val="0"/>
+          <w14:ligatures w14:val="none"/>
+        </w:rPr>
+        <w:t>To verify CUDA support in OpenCV:</w:t>
+      </w:r>
+    </w:p>
+    <w:p>
+      <w:pPr>
+        <w:tabs>
+          <w:tab w:val="left" w:pos="916"/>
+          <w:tab w:val="left" w:pos="1832"/>
+          <w:tab w:val="left" w:pos="2748"/>
+          <w:tab w:val="left" w:pos="3664"/>
+          <w:tab w:val="left" w:pos="4580"/>
+          <w:tab w:val="left" w:pos="5496"/>
+          <w:tab w:val="left" w:pos="6412"/>
+          <w:tab w:val="left" w:pos="7328"/>
+          <w:tab w:val="left" w:pos="8244"/>
+          <w:tab w:val="left" w:pos="9160"/>
+          <w:tab w:val="left" w:pos="10076"/>
+          <w:tab w:val="left" w:pos="10992"/>
+          <w:tab w:val="left" w:pos="11908"/>
+          <w:tab w:val="left" w:pos="12824"/>
+          <w:tab w:val="left" w:pos="13740"/>
+          <w:tab w:val="left" w:pos="14656"/>
+        </w:tabs>
+        <w:spacing w:after="0" w:line="240" w:lineRule="auto"/>
+        <w:rPr>
+          <w:rFonts w:ascii="Courier New" w:eastAsia="Times New Roman" w:hAnsi="Courier New" w:cs="Courier New"/>
+          <w:kern w:val="0"/>
+          <w:sz w:val="20"/>
+          <w:szCs w:val="20"/>
+          <w14:ligatures w14:val="none"/>
+        </w:rPr>
+      </w:pPr>
+      <w:r>
+        <w:rPr>
+          <w:rFonts w:ascii="Courier New" w:eastAsia="Times New Roman" w:hAnsi="Courier New" w:cs="Courier New"/>
+          <w:kern w:val="0"/>
+          <w:sz w:val="20"/>
+          <w:szCs w:val="20"/>
+          <w14:ligatures w14:val="none"/>
+        </w:rPr>
+        <w:t xml:space="preserve">python3 -c "import cv2; </w:t>
+      </w:r>
+      <w:proofErr w:type="gramStart"/>
+      <w:r>
+        <w:rPr>
+          <w:rFonts w:ascii="Courier New" w:eastAsia="Times New Roman" w:hAnsi="Courier New" w:cs="Courier New"/>
+          <w:kern w:val="0"/>
+          <w:sz w:val="20"/>
+          <w:szCs w:val="20"/>
+          <w14:ligatures w14:val="none"/>
+        </w:rPr>
+        <w:t>print(</w:t>
+      </w:r>
+      <w:proofErr w:type="gramEnd"/>
+      <w:r>
+        <w:rPr>
+          <w:rFonts w:ascii="Courier New" w:eastAsia="Times New Roman" w:hAnsi="Courier New" w:cs="Courier New"/>
+          <w:kern w:val="0"/>
+          <w:sz w:val="20"/>
+          <w:szCs w:val="20"/>
+          <w14:ligatures w14:val="none"/>
+        </w:rPr>
+        <w:t>cv2.getBuildInformation())"</w:t>
+      </w:r>
+    </w:p>
+    <w:p>
+      <w:pPr>
+        <w:spacing w:before="100" w:beforeAutospacing="1" w:after="100" w:afterAutospacing="1" w:line="240" w:lineRule="auto"/>
+        <w:rPr>
+          <w:rFonts w:ascii="Times New Roman" w:eastAsia="Times New Roman" w:hAnsi="Times New Roman" w:cs="Times New Roman"/>
+          <w:kern w:val="0"/>
+          <w14:ligatures w14:val="none"/>
+        </w:rPr>
+      </w:pPr>
+      <w:r>
+        <w:rPr>
+          <w:rFonts w:ascii="Times New Roman" w:eastAsia="Times New Roman" w:hAnsi="Times New Roman" w:cs="Times New Roman"/>
+          <w:kern w:val="0"/>
+          <w14:ligatures w14:val="none"/>
+        </w:rPr>
+        <w:t xml:space="preserve">Look for </w:t>
+      </w:r>
+      <w:r>
+        <w:rPr>
+          <w:rFonts w:ascii="Courier New" w:eastAsia="Times New Roman" w:hAnsi="Courier New" w:cs="Courier New"/>
+          <w:kern w:val="0"/>
+          <w:sz w:val="20"/>
+          <w:szCs w:val="20"/>
+          <w14:ligatures w14:val="none"/>
+        </w:rPr>
+        <w:t xml:space="preserve">CUDA: </w:t>
+      </w:r>
+      <w:proofErr w:type="gramStart"/>
+      <w:r>
+        <w:rPr>
+          <w:rFonts w:ascii="Courier New" w:eastAsia="Times New Roman" w:hAnsi="Courier New" w:cs="Courier New"/>
+          <w:kern w:val="0"/>
+          <w:sz w:val="20"/>
+          <w:szCs w:val="20"/>
+          <w14:ligatures w14:val="none"/>
+        </w:rPr>
+        <w:t>YES</w:t>
+      </w:r>
+      <w:proofErr w:type="gramEnd"/>
+      <w:r>
+        <w:rPr>
+          <w:rFonts w:ascii="Times New Roman" w:eastAsia="Times New Roman" w:hAnsi="Times New Roman" w:cs="Times New Roman"/>
+          <w:kern w:val="0"/>
+          <w14:ligatures w14:val="none"/>
+        </w:rPr>
+        <w:t xml:space="preserve"> and </w:t>
+      </w:r>
+      <w:proofErr w:type="spellStart"/>
+      <w:r>
+        <w:rPr>
+          <w:rFonts w:ascii="Courier New" w:eastAsia="Times New Roman" w:hAnsi="Courier New" w:cs="Courier New"/>
+          <w:kern w:val="0"/>
+          <w:sz w:val="20"/>
+          <w:szCs w:val="20"/>
+          <w14:ligatures w14:val="none"/>
+        </w:rPr>
+        <w:t>cuDNN</w:t>
+      </w:r>
+      <w:proofErr w:type="spellEnd"/>
+      <w:r>
+        <w:rPr>
+          <w:rFonts w:ascii="Courier New" w:eastAsia="Times New Roman" w:hAnsi="Courier New" w:cs="Courier New"/>
+          <w:kern w:val="0"/>
+          <w:sz w:val="20"/>
+          <w:szCs w:val="20"/>
+          <w14:ligatures w14:val="none"/>
+        </w:rPr>
+        <w:t xml:space="preserve">: </w:t>
+      </w:r>
+      <w:proofErr w:type="gramStart"/>
+      <w:r>
+        <w:rPr>
+          <w:rFonts w:ascii="Courier New" w:eastAsia="Times New Roman" w:hAnsi="Courier New" w:cs="Courier New"/>
+          <w:kern w:val="0"/>
+          <w:sz w:val="20"/>
+          <w:szCs w:val="20"/>
+          <w14:ligatures w14:val="none"/>
+        </w:rPr>
+        <w:t>YES</w:t>
+      </w:r>
+      <w:proofErr w:type="gramEnd"/>
+      <w:r>
+        <w:rPr>
+          <w:rFonts w:ascii="Times New Roman" w:eastAsia="Times New Roman" w:hAnsi="Times New Roman" w:cs="Times New Roman"/>
+          <w:kern w:val="0"/>
+          <w14:ligatures w14:val="none"/>
+        </w:rPr>
+        <w:t xml:space="preserve"> in the </w:t>
+      </w:r>
+      <w:proofErr w:type="spellStart"/>
+      <w:r>
+        <w:rPr>
+          <w:rFonts w:ascii="Times New Roman" w:eastAsia="Times New Roman" w:hAnsi="Times New Roman" w:cs="Times New Roman"/>
+          <w:kern w:val="0"/>
+          <w14:ligatures w14:val="none"/>
+        </w:rPr>
+        <w:t>outpu</w:t>
+      </w:r>
+      <w:proofErr w:type="spellEnd"/>
     </w:p>
     <w:p/>
     <w:sectPr>

</xml_diff>